<commit_message>
lab2 2nd update, only one more
</commit_message>
<xml_diff>
--- a/204117089_204210306/DOC/Lab 2.docx
+++ b/204117089_204210306/DOC/Lab 2.docx
@@ -93,20 +93,8 @@
           <w:sz w:val="52"/>
           <w:szCs w:val="52"/>
         </w:rPr>
-        <w:t xml:space="preserve">Amit Nagar Halevy and Tal </w:t>
-      </w:r>
-      <w:proofErr w:type="spellStart"/>
-      <w:r>
-        <w:rPr>
-          <w:rFonts w:asciiTheme="majorBidi" w:hAnsiTheme="majorBidi" w:cstheme="majorBidi"/>
-          <w:b/>
-          <w:bCs/>
-          <w:sz w:val="52"/>
-          <w:szCs w:val="52"/>
-        </w:rPr>
-        <w:t>Kapelnik</w:t>
-      </w:r>
-      <w:proofErr w:type="spellEnd"/>
+        <w:t>Amit Nagar Halevy and Tal Kapelnik</w:t>
+      </w:r>
     </w:p>
     <w:p>
       <w:pPr>
@@ -336,7 +324,7 @@
           </mc:Choice>
           <mc:Fallback>
             <w:pict>
-              <v:shapetype w14:anchorId="163F2C59" id="_x0000_t32" coordsize="21600,21600" o:spt="32" o:oned="t" path="m,l21600,21600e" filled="f">
+              <v:shapetype w14:anchorId="56E1D576" id="_x0000_t32" coordsize="21600,21600" o:spt="32" o:oned="t" path="m,l21600,21600e" filled="f">
                 <v:path arrowok="t" fillok="f" o:connecttype="none"/>
                 <o:lock v:ext="edit" shapetype="t"/>
               </v:shapetype>
@@ -420,7 +408,7 @@
           </mc:Choice>
           <mc:Fallback>
             <w:pict>
-              <v:shape w14:anchorId="2B21D00F" id="Straight Arrow Connector 52" o:spid="_x0000_s1026" type="#_x0000_t32" style="position:absolute;margin-left:426pt;margin-top:225.75pt;width:23.25pt;height:45pt;flip:x y;z-index:251730944;visibility:visible;mso-wrap-style:square;mso-width-percent:0;mso-height-percent:0;mso-wrap-distance-left:9pt;mso-wrap-distance-top:0;mso-wrap-distance-right:9pt;mso-wrap-distance-bottom:0;mso-position-horizontal:absolute;mso-position-horizontal-relative:margin;mso-position-vertical:absolute;mso-position-vertical-relative:text;mso-width-percent:0;mso-height-percent:0;mso-width-relative:margin;mso-height-relative:margin" o:gfxdata="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" strokecolor="#5b9bd5 [3208]" strokeweight=".5pt">
+              <v:shape w14:anchorId="5BC56080" id="Straight Arrow Connector 52" o:spid="_x0000_s1026" type="#_x0000_t32" style="position:absolute;margin-left:426pt;margin-top:225.75pt;width:23.25pt;height:45pt;flip:x y;z-index:251730944;visibility:visible;mso-wrap-style:square;mso-width-percent:0;mso-height-percent:0;mso-wrap-distance-left:9pt;mso-wrap-distance-top:0;mso-wrap-distance-right:9pt;mso-wrap-distance-bottom:0;mso-position-horizontal:absolute;mso-position-horizontal-relative:margin;mso-position-vertical:absolute;mso-position-vertical-relative:text;mso-width-percent:0;mso-height-percent:0;mso-width-relative:margin;mso-height-relative:margin" o:gfxdata="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" strokecolor="#5b9bd5 [3208]" strokeweight=".5pt">
                 <v:stroke endarrow="block" joinstyle="miter"/>
                 <w10:wrap anchorx="margin"/>
               </v:shape>
@@ -500,7 +488,7 @@
           </mc:Choice>
           <mc:Fallback>
             <w:pict>
-              <v:shape w14:anchorId="18AB9559" id="Straight Arrow Connector 51" o:spid="_x0000_s1026" type="#_x0000_t32" style="position:absolute;margin-left:41.25pt;margin-top:378.75pt;width:26.25pt;height:26.25pt;z-index:251728896;visibility:visible;mso-wrap-style:square;mso-width-percent:0;mso-height-percent:0;mso-wrap-distance-left:9pt;mso-wrap-distance-top:0;mso-wrap-distance-right:9pt;mso-wrap-distance-bottom:0;mso-position-horizontal:absolute;mso-position-horizontal-relative:left-margin-area;mso-position-vertical:absolute;mso-position-vertical-relative:text;mso-width-percent:0;mso-height-percent:0;mso-width-relative:margin;mso-height-relative:margin" o:gfxdata="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" strokecolor="#ffc000 [3207]" strokeweight=".5pt">
+              <v:shape w14:anchorId="40ADF5C8" id="Straight Arrow Connector 51" o:spid="_x0000_s1026" type="#_x0000_t32" style="position:absolute;margin-left:41.25pt;margin-top:378.75pt;width:26.25pt;height:26.25pt;z-index:251728896;visibility:visible;mso-wrap-style:square;mso-width-percent:0;mso-height-percent:0;mso-wrap-distance-left:9pt;mso-wrap-distance-top:0;mso-wrap-distance-right:9pt;mso-wrap-distance-bottom:0;mso-position-horizontal:absolute;mso-position-horizontal-relative:left-margin-area;mso-position-vertical:absolute;mso-position-vertical-relative:text;mso-width-percent:0;mso-height-percent:0;mso-width-relative:margin;mso-height-relative:margin" o:gfxdata="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" strokecolor="#ffc000 [3207]" strokeweight=".5pt">
                 <v:stroke endarrow="block" joinstyle="miter"/>
                 <w10:wrap anchorx="margin"/>
               </v:shape>
@@ -580,7 +568,7 @@
           </mc:Choice>
           <mc:Fallback>
             <w:pict>
-              <v:shape w14:anchorId="04F41608" id="Straight Arrow Connector 49" o:spid="_x0000_s1026" type="#_x0000_t32" style="position:absolute;margin-left:33pt;margin-top:305.25pt;width:20.25pt;height:31.5pt;flip:y;z-index:251726848;visibility:visible;mso-wrap-style:square;mso-width-percent:0;mso-height-percent:0;mso-wrap-distance-left:9pt;mso-wrap-distance-top:0;mso-wrap-distance-right:9pt;mso-wrap-distance-bottom:0;mso-position-horizontal:absolute;mso-position-horizontal-relative:left-margin-area;mso-position-vertical:absolute;mso-position-vertical-relative:text;mso-width-percent:0;mso-height-percent:0;mso-width-relative:margin;mso-height-relative:margin" o:gfxdata="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" strokecolor="#ffc000 [3207]" strokeweight=".5pt">
+              <v:shape w14:anchorId="58CC1DF6" id="Straight Arrow Connector 49" o:spid="_x0000_s1026" type="#_x0000_t32" style="position:absolute;margin-left:33pt;margin-top:305.25pt;width:20.25pt;height:31.5pt;flip:y;z-index:251726848;visibility:visible;mso-wrap-style:square;mso-width-percent:0;mso-height-percent:0;mso-wrap-distance-left:9pt;mso-wrap-distance-top:0;mso-wrap-distance-right:9pt;mso-wrap-distance-bottom:0;mso-position-horizontal:absolute;mso-position-horizontal-relative:left-margin-area;mso-position-vertical:absolute;mso-position-vertical-relative:text;mso-width-percent:0;mso-height-percent:0;mso-width-relative:margin;mso-height-relative:margin" o:gfxdata="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" strokecolor="#ffc000 [3207]" strokeweight=".5pt">
                 <v:stroke endarrow="block" joinstyle="miter"/>
                 <w10:wrap anchorx="margin"/>
               </v:shape>
@@ -934,7 +922,7 @@
           </mc:Choice>
           <mc:Fallback>
             <w:pict>
-              <v:rect w14:anchorId="10A4B4FE" id="Rectangle 47" o:spid="_x0000_s1026" style="position:absolute;margin-left:-12pt;margin-top:51.75pt;width:213pt;height:266.25pt;z-index:251721728;visibility:visible;mso-wrap-style:square;mso-width-percent:0;mso-height-percent:0;mso-wrap-distance-left:9pt;mso-wrap-distance-top:0;mso-wrap-distance-right:9pt;mso-wrap-distance-bottom:0;mso-position-horizontal:absolute;mso-position-horizontal-relative:margin;mso-position-vertical:absolute;mso-position-vertical-relative:text;mso-width-percent:0;mso-height-percent:0;mso-width-relative:margin;mso-height-relative:margin;v-text-anchor:middle" o:gfxdata="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" filled="f" strokecolor="#ffc000" strokeweight="2.25pt">
+              <v:rect w14:anchorId="6058C396" id="Rectangle 47" o:spid="_x0000_s1026" style="position:absolute;margin-left:-12pt;margin-top:51.75pt;width:213pt;height:266.25pt;z-index:251721728;visibility:visible;mso-wrap-style:square;mso-width-percent:0;mso-height-percent:0;mso-wrap-distance-left:9pt;mso-wrap-distance-top:0;mso-wrap-distance-right:9pt;mso-wrap-distance-bottom:0;mso-position-horizontal:absolute;mso-position-horizontal-relative:margin;mso-position-vertical:absolute;mso-position-vertical-relative:text;mso-width-percent:0;mso-height-percent:0;mso-width-relative:margin;mso-height-relative:margin;v-text-anchor:middle" o:gfxdata="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" filled="f" strokecolor="#ffc000" strokeweight="2.25pt">
                 <w10:wrap anchorx="margin"/>
               </v:rect>
             </w:pict>
@@ -1023,7 +1011,7 @@
           </mc:Choice>
           <mc:Fallback>
             <w:pict>
-              <v:rect w14:anchorId="46CB9334" id="Rectangle 45" o:spid="_x0000_s1026" style="position:absolute;margin-left:190.3pt;margin-top:76.5pt;width:241.5pt;height:137.25pt;z-index:251717632;visibility:visible;mso-wrap-style:square;mso-width-percent:0;mso-height-percent:0;mso-wrap-distance-left:9pt;mso-wrap-distance-top:0;mso-wrap-distance-right:9pt;mso-wrap-distance-bottom:0;mso-position-horizontal:right;mso-position-horizontal-relative:margin;mso-position-vertical:absolute;mso-position-vertical-relative:text;mso-width-percent:0;mso-height-percent:0;mso-width-relative:margin;mso-height-relative:margin;v-text-anchor:middle" o:gfxdata="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" filled="f" strokecolor="#00b0f0" strokeweight="2.25pt">
+              <v:rect w14:anchorId="2CA070E6" id="Rectangle 45" o:spid="_x0000_s1026" style="position:absolute;margin-left:190.3pt;margin-top:76.5pt;width:241.5pt;height:137.25pt;z-index:251717632;visibility:visible;mso-wrap-style:square;mso-width-percent:0;mso-height-percent:0;mso-wrap-distance-left:9pt;mso-wrap-distance-top:0;mso-wrap-distance-right:9pt;mso-wrap-distance-bottom:0;mso-position-horizontal:right;mso-position-horizontal-relative:margin;mso-position-vertical:absolute;mso-position-vertical-relative:text;mso-width-percent:0;mso-height-percent:0;mso-width-relative:margin;mso-height-relative:margin;v-text-anchor:middle" o:gfxdata="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" filled="f" strokecolor="#00b0f0" strokeweight="2.25pt">
                 <w10:wrap anchorx="margin"/>
               </v:rect>
             </w:pict>
@@ -1112,7 +1100,7 @@
           </mc:Choice>
           <mc:Fallback>
             <w:pict>
-              <v:rect w14:anchorId="5AAC1BC8" id="Rectangle 46" o:spid="_x0000_s1026" style="position:absolute;margin-left:0;margin-top:330pt;width:314.25pt;height:258pt;z-index:251719680;visibility:visible;mso-wrap-style:square;mso-width-percent:0;mso-height-percent:0;mso-wrap-distance-left:9pt;mso-wrap-distance-top:0;mso-wrap-distance-right:9pt;mso-wrap-distance-bottom:0;mso-position-horizontal:left;mso-position-horizontal-relative:margin;mso-position-vertical:absolute;mso-position-vertical-relative:text;mso-width-percent:0;mso-height-percent:0;mso-width-relative:margin;mso-height-relative:margin;v-text-anchor:middle" o:gfxdata="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" filled="f" strokecolor="#ffc000" strokeweight="2.25pt">
+              <v:rect w14:anchorId="735815CA" id="Rectangle 46" o:spid="_x0000_s1026" style="position:absolute;margin-left:0;margin-top:330pt;width:314.25pt;height:258pt;z-index:251719680;visibility:visible;mso-wrap-style:square;mso-width-percent:0;mso-height-percent:0;mso-wrap-distance-left:9pt;mso-wrap-distance-top:0;mso-wrap-distance-right:9pt;mso-wrap-distance-bottom:0;mso-position-horizontal:left;mso-position-horizontal-relative:margin;mso-position-vertical:absolute;mso-position-vertical-relative:text;mso-width-percent:0;mso-height-percent:0;mso-width-relative:margin;mso-height-relative:margin;v-text-anchor:middle" o:gfxdata="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" filled="f" strokecolor="#ffc000" strokeweight="2.25pt">
                 <w10:wrap anchorx="margin"/>
               </v:rect>
             </w:pict>
@@ -1201,7 +1189,7 @@
           </mc:Choice>
           <mc:Fallback>
             <w:pict>
-              <v:rect w14:anchorId="5BEB66F9" id="Rectangle 40" o:spid="_x0000_s1026" style="position:absolute;margin-left:326.25pt;margin-top:375pt;width:136.5pt;height:87pt;z-index:251715584;visibility:visible;mso-wrap-style:square;mso-width-percent:0;mso-height-percent:0;mso-wrap-distance-left:9pt;mso-wrap-distance-top:0;mso-wrap-distance-right:9pt;mso-wrap-distance-bottom:0;mso-position-horizontal:absolute;mso-position-horizontal-relative:margin;mso-position-vertical:absolute;mso-position-vertical-relative:text;mso-width-percent:0;mso-height-percent:0;mso-width-relative:margin;mso-height-relative:margin;v-text-anchor:middle" o:gfxdata="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" filled="f" strokecolor="#00b0f0" strokeweight="2.25pt">
+              <v:rect w14:anchorId="671D21F6" id="Rectangle 40" o:spid="_x0000_s1026" style="position:absolute;margin-left:326.25pt;margin-top:375pt;width:136.5pt;height:87pt;z-index:251715584;visibility:visible;mso-wrap-style:square;mso-width-percent:0;mso-height-percent:0;mso-wrap-distance-left:9pt;mso-wrap-distance-top:0;mso-wrap-distance-right:9pt;mso-wrap-distance-bottom:0;mso-position-horizontal:absolute;mso-position-horizontal-relative:margin;mso-position-vertical:absolute;mso-position-vertical-relative:text;mso-width-percent:0;mso-height-percent:0;mso-width-relative:margin;mso-height-relative:margin;v-text-anchor:middle" o:gfxdata="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" filled="f" strokecolor="#00b0f0" strokeweight="2.25pt">
                 <w10:wrap anchorx="margin"/>
               </v:rect>
             </w:pict>
@@ -1789,7 +1777,6 @@
         </w:rPr>
         <w:t xml:space="preserve"> השני לא משתמש לחישוב ה</w:t>
       </w:r>
-      <w:proofErr w:type="spellStart"/>
       <w:r>
         <w:rPr>
           <w:rFonts w:ascii="David" w:eastAsiaTheme="minorEastAsia" w:hAnsi="David" w:cs="David"/>
@@ -1799,7 +1786,6 @@
         </w:rPr>
         <w:t>detacto</w:t>
       </w:r>
-      <w:proofErr w:type="spellEnd"/>
       <w:r>
         <w:rPr>
           <w:rFonts w:ascii="David" w:eastAsiaTheme="minorEastAsia" w:hAnsi="David" w:cs="David"/>
@@ -2406,31 +2392,8 @@
                                   <w14:round/>
                                 </w14:textOutline>
                               </w:rPr>
-                              <w:t xml:space="preserve">רק </w:t>
+                              <w:t>רק כש</w:t>
                             </w:r>
-                            <w:proofErr w:type="spellStart"/>
-                            <w:r>
-                              <w:rPr>
-                                <w:rFonts w:hint="cs"/>
-                                <w:color w:val="000000" w:themeColor="text1"/>
-                                <w:sz w:val="16"/>
-                                <w:szCs w:val="16"/>
-                                <w:rtl/>
-                                <w:lang w:val="en-IL"/>
-                                <w14:shadow w14:blurRad="38100" w14:dist="19050" w14:dir="2700000" w14:sx="100000" w14:sy="100000" w14:kx="0" w14:ky="0" w14:algn="tl">
-                                  <w14:schemeClr w14:val="dk1">
-                                    <w14:alpha w14:val="60000"/>
-                                  </w14:schemeClr>
-                                </w14:shadow>
-                                <w14:textOutline w14:w="0" w14:cap="flat" w14:cmpd="sng" w14:algn="ctr">
-                                  <w14:noFill/>
-                                  <w14:prstDash w14:val="solid"/>
-                                  <w14:round/>
-                                </w14:textOutline>
-                              </w:rPr>
-                              <w:t>כש</w:t>
-                            </w:r>
-                            <w:proofErr w:type="spellEnd"/>
                             <w:r>
                               <w:rPr>
                                 <w:rFonts w:hint="cs"/>
@@ -2622,31 +2585,8 @@
                             <w14:round/>
                           </w14:textOutline>
                         </w:rPr>
-                        <w:t xml:space="preserve">רק </w:t>
+                        <w:t>רק כש</w:t>
                       </w:r>
-                      <w:proofErr w:type="spellStart"/>
-                      <w:r>
-                        <w:rPr>
-                          <w:rFonts w:hint="cs"/>
-                          <w:color w:val="000000" w:themeColor="text1"/>
-                          <w:sz w:val="16"/>
-                          <w:szCs w:val="16"/>
-                          <w:rtl/>
-                          <w:lang w:val="en-IL"/>
-                          <w14:shadow w14:blurRad="38100" w14:dist="19050" w14:dir="2700000" w14:sx="100000" w14:sy="100000" w14:kx="0" w14:ky="0" w14:algn="tl">
-                            <w14:schemeClr w14:val="dk1">
-                              <w14:alpha w14:val="60000"/>
-                            </w14:schemeClr>
-                          </w14:shadow>
-                          <w14:textOutline w14:w="0" w14:cap="flat" w14:cmpd="sng" w14:algn="ctr">
-                            <w14:noFill/>
-                            <w14:prstDash w14:val="solid"/>
-                            <w14:round/>
-                          </w14:textOutline>
-                        </w:rPr>
-                        <w:t>כש</w:t>
-                      </w:r>
-                      <w:proofErr w:type="spellEnd"/>
                       <w:r>
                         <w:rPr>
                           <w:rFonts w:hint="cs"/>
@@ -2944,51 +2884,7 @@
                                     <w14:round/>
                                   </w14:textOutline>
                                 </w:rPr>
-                                <w:t xml:space="preserve"> </w:t>
-                              </w:r>
-                              <w:proofErr w:type="spellStart"/>
-                              <w:r>
-                                <w:rPr>
-                                  <w:rFonts w:hint="cs"/>
-                                  <w:color w:val="000000" w:themeColor="text1"/>
-                                  <w:sz w:val="16"/>
-                                  <w:szCs w:val="16"/>
-                                  <w:rtl/>
-                                  <w:lang w:val="en-IL"/>
-                                  <w14:shadow w14:blurRad="38100" w14:dist="19050" w14:dir="2700000" w14:sx="100000" w14:sy="100000" w14:kx="0" w14:ky="0" w14:algn="tl">
-                                    <w14:schemeClr w14:val="dk1">
-                                      <w14:alpha w14:val="60000"/>
-                                    </w14:schemeClr>
-                                  </w14:shadow>
-                                  <w14:textOutline w14:w="0" w14:cap="flat" w14:cmpd="sng" w14:algn="ctr">
-                                    <w14:noFill/>
-                                    <w14:prstDash w14:val="solid"/>
-                                    <w14:round/>
-                                  </w14:textOutline>
-                                </w:rPr>
-                                <w:t>בדיליי</w:t>
-                              </w:r>
-                              <w:proofErr w:type="spellEnd"/>
-                              <w:r>
-                                <w:rPr>
-                                  <w:rFonts w:hint="cs"/>
-                                  <w:color w:val="000000" w:themeColor="text1"/>
-                                  <w:sz w:val="16"/>
-                                  <w:szCs w:val="16"/>
-                                  <w:rtl/>
-                                  <w:lang w:val="en-IL"/>
-                                  <w14:shadow w14:blurRad="38100" w14:dist="19050" w14:dir="2700000" w14:sx="100000" w14:sy="100000" w14:kx="0" w14:ky="0" w14:algn="tl">
-                                    <w14:schemeClr w14:val="dk1">
-                                      <w14:alpha w14:val="60000"/>
-                                    </w14:schemeClr>
-                                  </w14:shadow>
-                                  <w14:textOutline w14:w="0" w14:cap="flat" w14:cmpd="sng" w14:algn="ctr">
-                                    <w14:noFill/>
-                                    <w14:prstDash w14:val="solid"/>
-                                    <w14:round/>
-                                  </w14:textOutline>
-                                </w:rPr>
-                                <w:t xml:space="preserve"> של מחזור שעון אחד בדיוק</w:t>
+                                <w:t xml:space="preserve"> בדיליי של מחזור שעון אחד בדיוק</w:t>
                               </w:r>
                             </w:p>
                           </w:txbxContent>
@@ -3170,51 +3066,7 @@
                               <w14:round/>
                             </w14:textOutline>
                           </w:rPr>
-                          <w:t xml:space="preserve"> </w:t>
-                        </w:r>
-                        <w:proofErr w:type="spellStart"/>
-                        <w:r>
-                          <w:rPr>
-                            <w:rFonts w:hint="cs"/>
-                            <w:color w:val="000000" w:themeColor="text1"/>
-                            <w:sz w:val="16"/>
-                            <w:szCs w:val="16"/>
-                            <w:rtl/>
-                            <w:lang w:val="en-IL"/>
-                            <w14:shadow w14:blurRad="38100" w14:dist="19050" w14:dir="2700000" w14:sx="100000" w14:sy="100000" w14:kx="0" w14:ky="0" w14:algn="tl">
-                              <w14:schemeClr w14:val="dk1">
-                                <w14:alpha w14:val="60000"/>
-                              </w14:schemeClr>
-                            </w14:shadow>
-                            <w14:textOutline w14:w="0" w14:cap="flat" w14:cmpd="sng" w14:algn="ctr">
-                              <w14:noFill/>
-                              <w14:prstDash w14:val="solid"/>
-                              <w14:round/>
-                            </w14:textOutline>
-                          </w:rPr>
-                          <w:t>בדיליי</w:t>
-                        </w:r>
-                        <w:proofErr w:type="spellEnd"/>
-                        <w:r>
-                          <w:rPr>
-                            <w:rFonts w:hint="cs"/>
-                            <w:color w:val="000000" w:themeColor="text1"/>
-                            <w:sz w:val="16"/>
-                            <w:szCs w:val="16"/>
-                            <w:rtl/>
-                            <w:lang w:val="en-IL"/>
-                            <w14:shadow w14:blurRad="38100" w14:dist="19050" w14:dir="2700000" w14:sx="100000" w14:sy="100000" w14:kx="0" w14:ky="0" w14:algn="tl">
-                              <w14:schemeClr w14:val="dk1">
-                                <w14:alpha w14:val="60000"/>
-                              </w14:schemeClr>
-                            </w14:shadow>
-                            <w14:textOutline w14:w="0" w14:cap="flat" w14:cmpd="sng" w14:algn="ctr">
-                              <w14:noFill/>
-                              <w14:prstDash w14:val="solid"/>
-                              <w14:round/>
-                            </w14:textOutline>
-                          </w:rPr>
-                          <w:t xml:space="preserve"> של מחזור שעון אחד בדיוק</w:t>
+                          <w:t xml:space="preserve"> בדיליי של מחזור שעון אחד בדיוק</w:t>
                         </w:r>
                       </w:p>
                     </w:txbxContent>
@@ -3307,7 +3159,7 @@
           </mc:Choice>
           <mc:Fallback>
             <w:pict>
-              <v:oval w14:anchorId="07CCCC3F" id="Oval 63" o:spid="_x0000_s1026" style="position:absolute;margin-left:55.7pt;margin-top:31.15pt;width:100.55pt;height:28.2pt;z-index:251748352;visibility:visible;mso-wrap-style:square;mso-width-percent:0;mso-wrap-distance-left:9pt;mso-wrap-distance-top:0;mso-wrap-distance-right:9pt;mso-wrap-distance-bottom:0;mso-position-horizontal:absolute;mso-position-horizontal-relative:text;mso-position-vertical:absolute;mso-position-vertical-relative:text;mso-width-percent:0;mso-width-relative:margin;v-text-anchor:middle" o:gfxdata="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" filled="f" strokecolor="#ffc000" strokeweight="1pt">
+              <v:oval w14:anchorId="6F4A5785" id="Oval 63" o:spid="_x0000_s1026" style="position:absolute;margin-left:55.7pt;margin-top:31.15pt;width:100.55pt;height:28.2pt;z-index:251748352;visibility:visible;mso-wrap-style:square;mso-width-percent:0;mso-wrap-distance-left:9pt;mso-wrap-distance-top:0;mso-wrap-distance-right:9pt;mso-wrap-distance-bottom:0;mso-position-horizontal:absolute;mso-position-horizontal-relative:text;mso-position-vertical:absolute;mso-position-vertical-relative:text;mso-width-percent:0;mso-width-relative:margin;v-text-anchor:middle" o:gfxdata="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" filled="f" strokecolor="#ffc000" strokeweight="1pt">
                 <v:stroke joinstyle="miter"/>
               </v:oval>
             </w:pict>
@@ -3386,7 +3238,7 @@
           </mc:Choice>
           <mc:Fallback>
             <w:pict>
-              <v:shape w14:anchorId="41A694D9" id="Straight Arrow Connector 61" o:spid="_x0000_s1026" type="#_x0000_t32" style="position:absolute;margin-left:99.15pt;margin-top:18.25pt;width:5.45pt;height:17pt;flip:x;z-index:251746304;visibility:visible;mso-wrap-style:square;mso-width-percent:0;mso-height-percent:0;mso-wrap-distance-left:9pt;mso-wrap-distance-top:0;mso-wrap-distance-right:9pt;mso-wrap-distance-bottom:0;mso-position-horizontal:absolute;mso-position-horizontal-relative:text;mso-position-vertical:absolute;mso-position-vertical-relative:text;mso-width-percent:0;mso-height-percent:0;mso-width-relative:margin;mso-height-relative:margin" o:gfxdata="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" strokecolor="#ffc000" strokeweight="1.5pt">
+              <v:shape w14:anchorId="5CC2D45D" id="Straight Arrow Connector 61" o:spid="_x0000_s1026" type="#_x0000_t32" style="position:absolute;margin-left:99.15pt;margin-top:18.25pt;width:5.45pt;height:17pt;flip:x;z-index:251746304;visibility:visible;mso-wrap-style:square;mso-width-percent:0;mso-height-percent:0;mso-wrap-distance-left:9pt;mso-wrap-distance-top:0;mso-wrap-distance-right:9pt;mso-wrap-distance-bottom:0;mso-position-horizontal:absolute;mso-position-horizontal-relative:text;mso-position-vertical:absolute;mso-position-vertical-relative:text;mso-width-percent:0;mso-height-percent:0;mso-width-relative:margin;mso-height-relative:margin" o:gfxdata="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" strokecolor="#ffc000" strokeweight="1.5pt">
                 <v:stroke endarrow="block" joinstyle="miter"/>
               </v:shape>
             </w:pict>
@@ -3721,51 +3573,7 @@
                                   <w14:round/>
                                 </w14:textOutline>
                               </w:rPr>
-                              <w:t xml:space="preserve"> </w:t>
-                            </w:r>
-                            <w:proofErr w:type="spellStart"/>
-                            <w:r>
-                              <w:rPr>
-                                <w:rFonts w:hint="cs"/>
-                                <w:color w:val="000000" w:themeColor="text1"/>
-                                <w:sz w:val="16"/>
-                                <w:szCs w:val="16"/>
-                                <w:rtl/>
-                                <w:lang w:val="en-IL"/>
-                                <w14:shadow w14:blurRad="38100" w14:dist="19050" w14:dir="2700000" w14:sx="100000" w14:sy="100000" w14:kx="0" w14:ky="0" w14:algn="tl">
-                                  <w14:schemeClr w14:val="dk1">
-                                    <w14:alpha w14:val="60000"/>
-                                  </w14:schemeClr>
-                                </w14:shadow>
-                                <w14:textOutline w14:w="0" w14:cap="flat" w14:cmpd="sng" w14:algn="ctr">
-                                  <w14:noFill/>
-                                  <w14:prstDash w14:val="solid"/>
-                                  <w14:round/>
-                                </w14:textOutline>
-                              </w:rPr>
-                              <w:t>בדיליי</w:t>
-                            </w:r>
-                            <w:proofErr w:type="spellEnd"/>
-                            <w:r>
-                              <w:rPr>
-                                <w:rFonts w:hint="cs"/>
-                                <w:color w:val="000000" w:themeColor="text1"/>
-                                <w:sz w:val="16"/>
-                                <w:szCs w:val="16"/>
-                                <w:rtl/>
-                                <w:lang w:val="en-IL"/>
-                                <w14:shadow w14:blurRad="38100" w14:dist="19050" w14:dir="2700000" w14:sx="100000" w14:sy="100000" w14:kx="0" w14:ky="0" w14:algn="tl">
-                                  <w14:schemeClr w14:val="dk1">
-                                    <w14:alpha w14:val="60000"/>
-                                  </w14:schemeClr>
-                                </w14:shadow>
-                                <w14:textOutline w14:w="0" w14:cap="flat" w14:cmpd="sng" w14:algn="ctr">
-                                  <w14:noFill/>
-                                  <w14:prstDash w14:val="solid"/>
-                                  <w14:round/>
-                                </w14:textOutline>
-                              </w:rPr>
-                              <w:t xml:space="preserve"> של מחזור שעון אחד בדיוק</w:t>
+                              <w:t xml:space="preserve"> בדיליי של מחזור שעון אחד בדיוק</w:t>
                             </w:r>
                           </w:p>
                         </w:txbxContent>
@@ -3876,51 +3684,7 @@
                             <w14:round/>
                           </w14:textOutline>
                         </w:rPr>
-                        <w:t xml:space="preserve"> </w:t>
-                      </w:r>
-                      <w:proofErr w:type="spellStart"/>
-                      <w:r>
-                        <w:rPr>
-                          <w:rFonts w:hint="cs"/>
-                          <w:color w:val="000000" w:themeColor="text1"/>
-                          <w:sz w:val="16"/>
-                          <w:szCs w:val="16"/>
-                          <w:rtl/>
-                          <w:lang w:val="en-IL"/>
-                          <w14:shadow w14:blurRad="38100" w14:dist="19050" w14:dir="2700000" w14:sx="100000" w14:sy="100000" w14:kx="0" w14:ky="0" w14:algn="tl">
-                            <w14:schemeClr w14:val="dk1">
-                              <w14:alpha w14:val="60000"/>
-                            </w14:schemeClr>
-                          </w14:shadow>
-                          <w14:textOutline w14:w="0" w14:cap="flat" w14:cmpd="sng" w14:algn="ctr">
-                            <w14:noFill/>
-                            <w14:prstDash w14:val="solid"/>
-                            <w14:round/>
-                          </w14:textOutline>
-                        </w:rPr>
-                        <w:t>בדיליי</w:t>
-                      </w:r>
-                      <w:proofErr w:type="spellEnd"/>
-                      <w:r>
-                        <w:rPr>
-                          <w:rFonts w:hint="cs"/>
-                          <w:color w:val="000000" w:themeColor="text1"/>
-                          <w:sz w:val="16"/>
-                          <w:szCs w:val="16"/>
-                          <w:rtl/>
-                          <w:lang w:val="en-IL"/>
-                          <w14:shadow w14:blurRad="38100" w14:dist="19050" w14:dir="2700000" w14:sx="100000" w14:sy="100000" w14:kx="0" w14:ky="0" w14:algn="tl">
-                            <w14:schemeClr w14:val="dk1">
-                              <w14:alpha w14:val="60000"/>
-                            </w14:schemeClr>
-                          </w14:shadow>
-                          <w14:textOutline w14:w="0" w14:cap="flat" w14:cmpd="sng" w14:algn="ctr">
-                            <w14:noFill/>
-                            <w14:prstDash w14:val="solid"/>
-                            <w14:round/>
-                          </w14:textOutline>
-                        </w:rPr>
-                        <w:t xml:space="preserve"> של מחזור שעון אחד בדיוק</w:t>
+                        <w:t xml:space="preserve"> בדיליי של מחזור שעון אחד בדיוק</w:t>
                       </w:r>
                     </w:p>
                   </w:txbxContent>
@@ -4077,51 +3841,7 @@
                                   <w14:round/>
                                 </w14:textOutline>
                               </w:rPr>
-                              <w:t xml:space="preserve"> </w:t>
-                            </w:r>
-                            <w:proofErr w:type="spellStart"/>
-                            <w:r>
-                              <w:rPr>
-                                <w:rFonts w:hint="cs"/>
-                                <w:color w:val="000000" w:themeColor="text1"/>
-                                <w:sz w:val="16"/>
-                                <w:szCs w:val="16"/>
-                                <w:rtl/>
-                                <w:lang w:val="en-IL"/>
-                                <w14:shadow w14:blurRad="38100" w14:dist="19050" w14:dir="2700000" w14:sx="100000" w14:sy="100000" w14:kx="0" w14:ky="0" w14:algn="tl">
-                                  <w14:schemeClr w14:val="dk1">
-                                    <w14:alpha w14:val="60000"/>
-                                  </w14:schemeClr>
-                                </w14:shadow>
-                                <w14:textOutline w14:w="0" w14:cap="flat" w14:cmpd="sng" w14:algn="ctr">
-                                  <w14:noFill/>
-                                  <w14:prstDash w14:val="solid"/>
-                                  <w14:round/>
-                                </w14:textOutline>
-                              </w:rPr>
-                              <w:t>בדיליי</w:t>
-                            </w:r>
-                            <w:proofErr w:type="spellEnd"/>
-                            <w:r>
-                              <w:rPr>
-                                <w:rFonts w:hint="cs"/>
-                                <w:color w:val="000000" w:themeColor="text1"/>
-                                <w:sz w:val="16"/>
-                                <w:szCs w:val="16"/>
-                                <w:rtl/>
-                                <w:lang w:val="en-IL"/>
-                                <w14:shadow w14:blurRad="38100" w14:dist="19050" w14:dir="2700000" w14:sx="100000" w14:sy="100000" w14:kx="0" w14:ky="0" w14:algn="tl">
-                                  <w14:schemeClr w14:val="dk1">
-                                    <w14:alpha w14:val="60000"/>
-                                  </w14:schemeClr>
-                                </w14:shadow>
-                                <w14:textOutline w14:w="0" w14:cap="flat" w14:cmpd="sng" w14:algn="ctr">
-                                  <w14:noFill/>
-                                  <w14:prstDash w14:val="solid"/>
-                                  <w14:round/>
-                                </w14:textOutline>
-                              </w:rPr>
-                              <w:t xml:space="preserve"> של מחזור שעון אחד בדיוק</w:t>
+                              <w:t xml:space="preserve"> בדיליי של מחזור שעון אחד בדיוק</w:t>
                             </w:r>
                           </w:p>
                         </w:txbxContent>
@@ -4232,51 +3952,7 @@
                             <w14:round/>
                           </w14:textOutline>
                         </w:rPr>
-                        <w:t xml:space="preserve"> </w:t>
-                      </w:r>
-                      <w:proofErr w:type="spellStart"/>
-                      <w:r>
-                        <w:rPr>
-                          <w:rFonts w:hint="cs"/>
-                          <w:color w:val="000000" w:themeColor="text1"/>
-                          <w:sz w:val="16"/>
-                          <w:szCs w:val="16"/>
-                          <w:rtl/>
-                          <w:lang w:val="en-IL"/>
-                          <w14:shadow w14:blurRad="38100" w14:dist="19050" w14:dir="2700000" w14:sx="100000" w14:sy="100000" w14:kx="0" w14:ky="0" w14:algn="tl">
-                            <w14:schemeClr w14:val="dk1">
-                              <w14:alpha w14:val="60000"/>
-                            </w14:schemeClr>
-                          </w14:shadow>
-                          <w14:textOutline w14:w="0" w14:cap="flat" w14:cmpd="sng" w14:algn="ctr">
-                            <w14:noFill/>
-                            <w14:prstDash w14:val="solid"/>
-                            <w14:round/>
-                          </w14:textOutline>
-                        </w:rPr>
-                        <w:t>בדיליי</w:t>
-                      </w:r>
-                      <w:proofErr w:type="spellEnd"/>
-                      <w:r>
-                        <w:rPr>
-                          <w:rFonts w:hint="cs"/>
-                          <w:color w:val="000000" w:themeColor="text1"/>
-                          <w:sz w:val="16"/>
-                          <w:szCs w:val="16"/>
-                          <w:rtl/>
-                          <w:lang w:val="en-IL"/>
-                          <w14:shadow w14:blurRad="38100" w14:dist="19050" w14:dir="2700000" w14:sx="100000" w14:sy="100000" w14:kx="0" w14:ky="0" w14:algn="tl">
-                            <w14:schemeClr w14:val="dk1">
-                              <w14:alpha w14:val="60000"/>
-                            </w14:schemeClr>
-                          </w14:shadow>
-                          <w14:textOutline w14:w="0" w14:cap="flat" w14:cmpd="sng" w14:algn="ctr">
-                            <w14:noFill/>
-                            <w14:prstDash w14:val="solid"/>
-                            <w14:round/>
-                          </w14:textOutline>
-                        </w:rPr>
-                        <w:t xml:space="preserve"> של מחזור שעון אחד בדיוק</w:t>
+                        <w:t xml:space="preserve"> בדיליי של מחזור שעון אחד בדיוק</w:t>
                       </w:r>
                     </w:p>
                   </w:txbxContent>
@@ -4472,51 +4148,7 @@
                                     <w14:round/>
                                   </w14:textOutline>
                                 </w:rPr>
-                                <w:t xml:space="preserve"> </w:t>
-                              </w:r>
-                              <w:proofErr w:type="spellStart"/>
-                              <w:r>
-                                <w:rPr>
-                                  <w:rFonts w:hint="cs"/>
-                                  <w:color w:val="000000" w:themeColor="text1"/>
-                                  <w:sz w:val="16"/>
-                                  <w:szCs w:val="16"/>
-                                  <w:rtl/>
-                                  <w:lang w:val="en-IL"/>
-                                  <w14:shadow w14:blurRad="38100" w14:dist="19050" w14:dir="2700000" w14:sx="100000" w14:sy="100000" w14:kx="0" w14:ky="0" w14:algn="tl">
-                                    <w14:schemeClr w14:val="dk1">
-                                      <w14:alpha w14:val="60000"/>
-                                    </w14:schemeClr>
-                                  </w14:shadow>
-                                  <w14:textOutline w14:w="0" w14:cap="flat" w14:cmpd="sng" w14:algn="ctr">
-                                    <w14:noFill/>
-                                    <w14:prstDash w14:val="solid"/>
-                                    <w14:round/>
-                                  </w14:textOutline>
-                                </w:rPr>
-                                <w:t>בדיליי</w:t>
-                              </w:r>
-                              <w:proofErr w:type="spellEnd"/>
-                              <w:r>
-                                <w:rPr>
-                                  <w:rFonts w:hint="cs"/>
-                                  <w:color w:val="000000" w:themeColor="text1"/>
-                                  <w:sz w:val="16"/>
-                                  <w:szCs w:val="16"/>
-                                  <w:rtl/>
-                                  <w:lang w:val="en-IL"/>
-                                  <w14:shadow w14:blurRad="38100" w14:dist="19050" w14:dir="2700000" w14:sx="100000" w14:sy="100000" w14:kx="0" w14:ky="0" w14:algn="tl">
-                                    <w14:schemeClr w14:val="dk1">
-                                      <w14:alpha w14:val="60000"/>
-                                    </w14:schemeClr>
-                                  </w14:shadow>
-                                  <w14:textOutline w14:w="0" w14:cap="flat" w14:cmpd="sng" w14:algn="ctr">
-                                    <w14:noFill/>
-                                    <w14:prstDash w14:val="solid"/>
-                                    <w14:round/>
-                                  </w14:textOutline>
-                                </w:rPr>
-                                <w:t xml:space="preserve"> של מחזור שעון אחד בדיוק</w:t>
+                                <w:t xml:space="preserve"> בדיליי של מחזור שעון אחד בדיוק</w:t>
                               </w:r>
                             </w:p>
                           </w:txbxContent>
@@ -4698,51 +4330,7 @@
                               <w14:round/>
                             </w14:textOutline>
                           </w:rPr>
-                          <w:t xml:space="preserve"> </w:t>
-                        </w:r>
-                        <w:proofErr w:type="spellStart"/>
-                        <w:r>
-                          <w:rPr>
-                            <w:rFonts w:hint="cs"/>
-                            <w:color w:val="000000" w:themeColor="text1"/>
-                            <w:sz w:val="16"/>
-                            <w:szCs w:val="16"/>
-                            <w:rtl/>
-                            <w:lang w:val="en-IL"/>
-                            <w14:shadow w14:blurRad="38100" w14:dist="19050" w14:dir="2700000" w14:sx="100000" w14:sy="100000" w14:kx="0" w14:ky="0" w14:algn="tl">
-                              <w14:schemeClr w14:val="dk1">
-                                <w14:alpha w14:val="60000"/>
-                              </w14:schemeClr>
-                            </w14:shadow>
-                            <w14:textOutline w14:w="0" w14:cap="flat" w14:cmpd="sng" w14:algn="ctr">
-                              <w14:noFill/>
-                              <w14:prstDash w14:val="solid"/>
-                              <w14:round/>
-                            </w14:textOutline>
-                          </w:rPr>
-                          <w:t>בדיליי</w:t>
-                        </w:r>
-                        <w:proofErr w:type="spellEnd"/>
-                        <w:r>
-                          <w:rPr>
-                            <w:rFonts w:hint="cs"/>
-                            <w:color w:val="000000" w:themeColor="text1"/>
-                            <w:sz w:val="16"/>
-                            <w:szCs w:val="16"/>
-                            <w:rtl/>
-                            <w:lang w:val="en-IL"/>
-                            <w14:shadow w14:blurRad="38100" w14:dist="19050" w14:dir="2700000" w14:sx="100000" w14:sy="100000" w14:kx="0" w14:ky="0" w14:algn="tl">
-                              <w14:schemeClr w14:val="dk1">
-                                <w14:alpha w14:val="60000"/>
-                              </w14:schemeClr>
-                            </w14:shadow>
-                            <w14:textOutline w14:w="0" w14:cap="flat" w14:cmpd="sng" w14:algn="ctr">
-                              <w14:noFill/>
-                              <w14:prstDash w14:val="solid"/>
-                              <w14:round/>
-                            </w14:textOutline>
-                          </w:rPr>
-                          <w:t xml:space="preserve"> של מחזור שעון אחד בדיוק</w:t>
+                          <w:t xml:space="preserve"> בדיליי של מחזור שעון אחד בדיוק</w:t>
                         </w:r>
                       </w:p>
                     </w:txbxContent>
@@ -5589,7 +5177,7 @@
           </mc:Choice>
           <mc:Fallback>
             <w:pict>
-              <v:shape w14:anchorId="5A542509" id="Straight Arrow Connector 207" o:spid="_x0000_s1026" type="#_x0000_t32" style="position:absolute;margin-left:247.9pt;margin-top:131.75pt;width:23.1pt;height:27.85pt;flip:y;z-index:251766784;visibility:visible;mso-wrap-style:square;mso-width-percent:0;mso-height-percent:0;mso-wrap-distance-left:9pt;mso-wrap-distance-top:0;mso-wrap-distance-right:9pt;mso-wrap-distance-bottom:0;mso-position-horizontal:absolute;mso-position-horizontal-relative:text;mso-position-vertical:absolute;mso-position-vertical-relative:text;mso-width-percent:0;mso-height-percent:0;mso-width-relative:margin;mso-height-relative:margin" o:gfxdata="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" strokecolor="#ffc000" strokeweight="1.5pt">
+              <v:shape w14:anchorId="1FE9CC1A" id="Straight Arrow Connector 207" o:spid="_x0000_s1026" type="#_x0000_t32" style="position:absolute;margin-left:247.9pt;margin-top:131.75pt;width:23.1pt;height:27.85pt;flip:y;z-index:251766784;visibility:visible;mso-wrap-style:square;mso-width-percent:0;mso-height-percent:0;mso-wrap-distance-left:9pt;mso-wrap-distance-top:0;mso-wrap-distance-right:9pt;mso-wrap-distance-bottom:0;mso-position-horizontal:absolute;mso-position-horizontal-relative:text;mso-position-vertical:absolute;mso-position-vertical-relative:text;mso-width-percent:0;mso-height-percent:0;mso-width-relative:margin;mso-height-relative:margin" o:gfxdata="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" strokecolor="#ffc000" strokeweight="1.5pt">
                 <v:stroke endarrow="block" joinstyle="miter"/>
               </v:shape>
             </w:pict>
@@ -5677,7 +5265,7 @@
           </mc:Choice>
           <mc:Fallback>
             <w:pict>
-              <v:oval w14:anchorId="32D4ABB9" id="Oval 206" o:spid="_x0000_s1026" style="position:absolute;margin-left:268.95pt;margin-top:48.2pt;width:19pt;height:83.5pt;z-index:251765760;visibility:visible;mso-wrap-style:square;mso-width-percent:0;mso-height-percent:0;mso-wrap-distance-left:9pt;mso-wrap-distance-top:0;mso-wrap-distance-right:9pt;mso-wrap-distance-bottom:0;mso-position-horizontal:absolute;mso-position-horizontal-relative:text;mso-position-vertical:absolute;mso-position-vertical-relative:text;mso-width-percent:0;mso-height-percent:0;mso-width-relative:margin;mso-height-relative:margin;v-text-anchor:middle" o:gfxdata="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" filled="f" strokecolor="#ffc000" strokeweight="1pt">
+              <v:oval w14:anchorId="3992EF7A" id="Oval 206" o:spid="_x0000_s1026" style="position:absolute;margin-left:268.95pt;margin-top:48.2pt;width:19pt;height:83.5pt;z-index:251765760;visibility:visible;mso-wrap-style:square;mso-width-percent:0;mso-height-percent:0;mso-wrap-distance-left:9pt;mso-wrap-distance-top:0;mso-wrap-distance-right:9pt;mso-wrap-distance-bottom:0;mso-position-horizontal:absolute;mso-position-horizontal-relative:text;mso-position-vertical:absolute;mso-position-vertical-relative:text;mso-width-percent:0;mso-height-percent:0;mso-width-relative:margin;mso-height-relative:margin;v-text-anchor:middle" o:gfxdata="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" filled="f" strokecolor="#ffc000" strokeweight="1pt">
                 <v:stroke joinstyle="miter"/>
               </v:oval>
             </w:pict>
@@ -5765,7 +5353,7 @@
           </mc:Choice>
           <mc:Fallback>
             <w:pict>
-              <v:oval w14:anchorId="5F183F41" id="Oval 203" o:spid="_x0000_s1026" style="position:absolute;margin-left:345.7pt;margin-top:47.85pt;width:19pt;height:83.55pt;z-index:251760640;visibility:visible;mso-wrap-style:square;mso-width-percent:0;mso-height-percent:0;mso-wrap-distance-left:9pt;mso-wrap-distance-top:0;mso-wrap-distance-right:9pt;mso-wrap-distance-bottom:0;mso-position-horizontal:absolute;mso-position-horizontal-relative:text;mso-position-vertical:absolute;mso-position-vertical-relative:text;mso-width-percent:0;mso-height-percent:0;mso-width-relative:margin;mso-height-relative:margin;v-text-anchor:middle" o:gfxdata="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" filled="f" strokecolor="#ffc000" strokeweight="1pt">
+              <v:oval w14:anchorId="0574E842" id="Oval 203" o:spid="_x0000_s1026" style="position:absolute;margin-left:345.7pt;margin-top:47.85pt;width:19pt;height:83.55pt;z-index:251760640;visibility:visible;mso-wrap-style:square;mso-width-percent:0;mso-height-percent:0;mso-wrap-distance-left:9pt;mso-wrap-distance-top:0;mso-wrap-distance-right:9pt;mso-wrap-distance-bottom:0;mso-position-horizontal:absolute;mso-position-horizontal-relative:text;mso-position-vertical:absolute;mso-position-vertical-relative:text;mso-width-percent:0;mso-height-percent:0;mso-width-relative:margin;mso-height-relative:margin;v-text-anchor:middle" o:gfxdata="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" filled="f" strokecolor="#ffc000" strokeweight="1pt">
                 <v:stroke joinstyle="miter"/>
               </v:oval>
             </w:pict>
@@ -5846,7 +5434,7 @@
           </mc:Choice>
           <mc:Fallback>
             <w:pict>
-              <v:shape w14:anchorId="60179AF4" id="Straight Arrow Connector 204" o:spid="_x0000_s1026" type="#_x0000_t32" style="position:absolute;margin-left:369.2pt;margin-top:133.05pt;width:15.9pt;height:32.3pt;flip:x y;z-index:251761664;visibility:visible;mso-wrap-style:square;mso-width-percent:0;mso-height-percent:0;mso-wrap-distance-left:9pt;mso-wrap-distance-top:0;mso-wrap-distance-right:9pt;mso-wrap-distance-bottom:0;mso-position-horizontal:absolute;mso-position-horizontal-relative:text;mso-position-vertical:absolute;mso-position-vertical-relative:text;mso-width-percent:0;mso-height-percent:0;mso-width-relative:margin;mso-height-relative:margin" o:gfxdata="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" strokecolor="#ffc000" strokeweight="1.5pt">
+              <v:shape w14:anchorId="68D4885F" id="Straight Arrow Connector 204" o:spid="_x0000_s1026" type="#_x0000_t32" style="position:absolute;margin-left:369.2pt;margin-top:133.05pt;width:15.9pt;height:32.3pt;flip:x y;z-index:251761664;visibility:visible;mso-wrap-style:square;mso-width-percent:0;mso-height-percent:0;mso-wrap-distance-left:9pt;mso-wrap-distance-top:0;mso-wrap-distance-right:9pt;mso-wrap-distance-bottom:0;mso-position-horizontal:absolute;mso-position-horizontal-relative:text;mso-position-vertical:absolute;mso-position-vertical-relative:text;mso-width-percent:0;mso-height-percent:0;mso-width-relative:margin;mso-height-relative:margin" o:gfxdata="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" strokecolor="#ffc000" strokeweight="1.5pt">
                 <v:stroke endarrow="block" joinstyle="miter"/>
               </v:shape>
             </w:pict>
@@ -6951,7 +6539,7 @@
           </mc:Choice>
           <mc:Fallback>
             <w:pict>
-              <v:shape w14:anchorId="59EE6455" id="Straight Arrow Connector 210" o:spid="_x0000_s1026" type="#_x0000_t32" style="position:absolute;margin-left:228.25pt;margin-top:6.6pt;width:45.5pt;height:292.45pt;z-index:251769856;visibility:visible;mso-wrap-style:square;mso-width-percent:0;mso-height-percent:0;mso-wrap-distance-left:9pt;mso-wrap-distance-top:0;mso-wrap-distance-right:9pt;mso-wrap-distance-bottom:0;mso-position-horizontal:absolute;mso-position-horizontal-relative:text;mso-position-vertical:absolute;mso-position-vertical-relative:text;mso-width-percent:0;mso-height-percent:0;mso-width-relative:margin;mso-height-relative:margin" o:gfxdata="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" strokecolor="#ffc000" strokeweight="1.5pt">
+              <v:shape w14:anchorId="42941E67" id="Straight Arrow Connector 210" o:spid="_x0000_s1026" type="#_x0000_t32" style="position:absolute;margin-left:228.25pt;margin-top:6.6pt;width:45.5pt;height:292.45pt;z-index:251769856;visibility:visible;mso-wrap-style:square;mso-width-percent:0;mso-height-percent:0;mso-wrap-distance-left:9pt;mso-wrap-distance-top:0;mso-wrap-distance-right:9pt;mso-wrap-distance-bottom:0;mso-position-horizontal:absolute;mso-position-horizontal-relative:text;mso-position-vertical:absolute;mso-position-vertical-relative:text;mso-width-percent:0;mso-height-percent:0;mso-width-relative:margin;mso-height-relative:margin" o:gfxdata="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" strokecolor="#ffc000" strokeweight="1.5pt">
                 <v:stroke endarrow="block" joinstyle="miter"/>
               </v:shape>
             </w:pict>
@@ -7049,7 +6637,7 @@
           </mc:Choice>
           <mc:Fallback>
             <w:pict>
-              <v:oval w14:anchorId="1F465CC7" id="Oval 209" o:spid="_x0000_s1026" style="position:absolute;margin-left:313.4pt;margin-top:228.95pt;width:19pt;height:114.85pt;rotation:-90;z-index:251768832;visibility:visible;mso-wrap-style:square;mso-width-percent:0;mso-height-percent:0;mso-wrap-distance-left:9pt;mso-wrap-distance-top:0;mso-wrap-distance-right:9pt;mso-wrap-distance-bottom:0;mso-position-horizontal:absolute;mso-position-horizontal-relative:text;mso-position-vertical:absolute;mso-position-vertical-relative:text;mso-width-percent:0;mso-height-percent:0;mso-width-relative:margin;mso-height-relative:margin;v-text-anchor:middle" o:gfxdata="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" filled="f" strokecolor="#ffc000" strokeweight="1pt">
+              <v:oval w14:anchorId="6F51376F" id="Oval 209" o:spid="_x0000_s1026" style="position:absolute;margin-left:313.4pt;margin-top:228.95pt;width:19pt;height:114.85pt;rotation:-90;z-index:251768832;visibility:visible;mso-wrap-style:square;mso-width-percent:0;mso-height-percent:0;mso-wrap-distance-left:9pt;mso-wrap-distance-top:0;mso-wrap-distance-right:9pt;mso-wrap-distance-bottom:0;mso-position-horizontal:absolute;mso-position-horizontal-relative:text;mso-position-vertical:absolute;mso-position-vertical-relative:text;mso-width-percent:0;mso-height-percent:0;mso-width-relative:margin;mso-height-relative:margin;v-text-anchor:middle" o:gfxdata="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" filled="f" strokecolor="#ffc000" strokeweight="1pt">
                 <v:stroke joinstyle="miter"/>
               </v:oval>
             </w:pict>
@@ -7638,7 +7226,7 @@
           </mc:Choice>
           <mc:Fallback>
             <w:pict>
-              <v:oval w14:anchorId="2BE7790C" id="Oval 218" o:spid="_x0000_s1026" style="position:absolute;margin-left:0;margin-top:85.05pt;width:16.65pt;height:26.3pt;z-index:251781120;visibility:visible;mso-wrap-style:square;mso-width-percent:0;mso-height-percent:0;mso-wrap-distance-left:9pt;mso-wrap-distance-top:0;mso-wrap-distance-right:9pt;mso-wrap-distance-bottom:0;mso-position-horizontal:center;mso-position-horizontal-relative:margin;mso-position-vertical:absolute;mso-position-vertical-relative:text;mso-width-percent:0;mso-height-percent:0;mso-width-relative:margin;mso-height-relative:margin;v-text-anchor:middle" o:gfxdata="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" filled="f" strokecolor="#ffc000" strokeweight="1pt">
+              <v:oval w14:anchorId="1037BD37" id="Oval 218" o:spid="_x0000_s1026" style="position:absolute;margin-left:0;margin-top:85.05pt;width:16.65pt;height:26.3pt;z-index:251781120;visibility:visible;mso-wrap-style:square;mso-width-percent:0;mso-height-percent:0;mso-wrap-distance-left:9pt;mso-wrap-distance-top:0;mso-wrap-distance-right:9pt;mso-wrap-distance-bottom:0;mso-position-horizontal:center;mso-position-horizontal-relative:margin;mso-position-vertical:absolute;mso-position-vertical-relative:text;mso-width-percent:0;mso-height-percent:0;mso-width-relative:margin;mso-height-relative:margin;v-text-anchor:middle" o:gfxdata="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" filled="f" strokecolor="#ffc000" strokeweight="1pt">
                 <v:stroke joinstyle="miter"/>
                 <w10:wrap anchorx="margin"/>
               </v:oval>
@@ -7717,7 +7305,7 @@
           </mc:Choice>
           <mc:Fallback>
             <w:pict>
-              <v:shape w14:anchorId="2DBAFC1D" id="Straight Arrow Connector 219" o:spid="_x0000_s1026" type="#_x0000_t32" style="position:absolute;margin-left:228.65pt;margin-top:108.5pt;width:3.6pt;height:44.3pt;flip:x y;z-index:251783168;visibility:visible;mso-wrap-style:square;mso-width-percent:0;mso-height-percent:0;mso-wrap-distance-left:9pt;mso-wrap-distance-top:0;mso-wrap-distance-right:9pt;mso-wrap-distance-bottom:0;mso-position-horizontal:absolute;mso-position-horizontal-relative:text;mso-position-vertical:absolute;mso-position-vertical-relative:text;mso-width-percent:0;mso-height-percent:0;mso-width-relative:margin;mso-height-relative:margin" o:gfxdata="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" strokecolor="#ffc000" strokeweight="1.5pt">
+              <v:shape w14:anchorId="3733210E" id="Straight Arrow Connector 219" o:spid="_x0000_s1026" type="#_x0000_t32" style="position:absolute;margin-left:228.65pt;margin-top:108.5pt;width:3.6pt;height:44.3pt;flip:x y;z-index:251783168;visibility:visible;mso-wrap-style:square;mso-width-percent:0;mso-height-percent:0;mso-wrap-distance-left:9pt;mso-wrap-distance-top:0;mso-wrap-distance-right:9pt;mso-wrap-distance-bottom:0;mso-position-horizontal:absolute;mso-position-horizontal-relative:text;mso-position-vertical:absolute;mso-position-vertical-relative:text;mso-width-percent:0;mso-height-percent:0;mso-width-relative:margin;mso-height-relative:margin" o:gfxdata="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" strokecolor="#ffc000" strokeweight="1.5pt">
                 <v:stroke endarrow="block" joinstyle="miter"/>
               </v:shape>
             </w:pict>
@@ -7795,7 +7383,7 @@
           </mc:Choice>
           <mc:Fallback>
             <w:pict>
-              <v:shape w14:anchorId="6AD45F3A" id="Straight Arrow Connector 216" o:spid="_x0000_s1026" type="#_x0000_t32" style="position:absolute;margin-left:338.5pt;margin-top:8.8pt;width:42.95pt;height:71.45pt;flip:x;z-index:251779072;visibility:visible;mso-wrap-style:square;mso-width-percent:0;mso-height-percent:0;mso-wrap-distance-left:9pt;mso-wrap-distance-top:0;mso-wrap-distance-right:9pt;mso-wrap-distance-bottom:0;mso-position-horizontal:absolute;mso-position-horizontal-relative:text;mso-position-vertical:absolute;mso-position-vertical-relative:text;mso-width-percent:0;mso-height-percent:0;mso-width-relative:margin;mso-height-relative:margin" o:gfxdata="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" strokecolor="#ffc000" strokeweight="1.5pt">
+              <v:shape w14:anchorId="08A39F7F" id="Straight Arrow Connector 216" o:spid="_x0000_s1026" type="#_x0000_t32" style="position:absolute;margin-left:338.5pt;margin-top:8.8pt;width:42.95pt;height:71.45pt;flip:x;z-index:251779072;visibility:visible;mso-wrap-style:square;mso-width-percent:0;mso-height-percent:0;mso-wrap-distance-left:9pt;mso-wrap-distance-top:0;mso-wrap-distance-right:9pt;mso-wrap-distance-bottom:0;mso-position-horizontal:absolute;mso-position-horizontal-relative:text;mso-position-vertical:absolute;mso-position-vertical-relative:text;mso-width-percent:0;mso-height-percent:0;mso-width-relative:margin;mso-height-relative:margin" o:gfxdata="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" strokecolor="#ffc000" strokeweight="1.5pt">
                 <v:stroke endarrow="block" joinstyle="miter"/>
               </v:shape>
             </w:pict>
@@ -7880,7 +7468,7 @@
           </mc:Choice>
           <mc:Fallback>
             <w:pict>
-              <v:oval w14:anchorId="3B464D4B" id="Oval 215" o:spid="_x0000_s1026" style="position:absolute;margin-left:308.9pt;margin-top:83.45pt;width:37.05pt;height:29pt;z-index:251778048;visibility:visible;mso-wrap-style:square;mso-width-percent:0;mso-height-percent:0;mso-wrap-distance-left:9pt;mso-wrap-distance-top:0;mso-wrap-distance-right:9pt;mso-wrap-distance-bottom:0;mso-position-horizontal:absolute;mso-position-horizontal-relative:text;mso-position-vertical:absolute;mso-position-vertical-relative:text;mso-width-percent:0;mso-height-percent:0;mso-width-relative:margin;mso-height-relative:margin;v-text-anchor:middle" o:gfxdata="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" filled="f" strokecolor="#ffc000" strokeweight="1pt">
+              <v:oval w14:anchorId="25AC19DB" id="Oval 215" o:spid="_x0000_s1026" style="position:absolute;margin-left:308.9pt;margin-top:83.45pt;width:37.05pt;height:29pt;z-index:251778048;visibility:visible;mso-wrap-style:square;mso-width-percent:0;mso-height-percent:0;mso-wrap-distance-left:9pt;mso-wrap-distance-top:0;mso-wrap-distance-right:9pt;mso-wrap-distance-bottom:0;mso-position-horizontal:absolute;mso-position-horizontal-relative:text;mso-position-vertical:absolute;mso-position-vertical-relative:text;mso-width-percent:0;mso-height-percent:0;mso-width-relative:margin;mso-height-relative:margin;v-text-anchor:middle" o:gfxdata="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" filled="f" strokecolor="#ffc000" strokeweight="1pt">
                 <v:stroke joinstyle="miter"/>
               </v:oval>
             </w:pict>
@@ -8554,13 +8142,134 @@
     </w:p>
     <w:p>
       <w:pPr>
-        <w:bidi/>
-        <w:rPr>
-          <w:rFonts w:ascii="David" w:eastAsiaTheme="minorEastAsia" w:hAnsi="David" w:cs="David"/>
+        <w:rPr>
+          <w:rFonts w:ascii="David" w:eastAsiaTheme="minorEastAsia" w:hAnsi="David" w:cs="David"/>
+          <w:b/>
+          <w:bCs/>
+          <w:sz w:val="24"/>
+          <w:szCs w:val="24"/>
+          <w:u w:val="single"/>
+          <w:lang w:val="en-US"/>
+        </w:rPr>
+      </w:pPr>
+      <w:r>
+        <w:rPr>
+          <w:rFonts w:ascii="David" w:eastAsiaTheme="minorEastAsia" w:hAnsi="David" w:cs="David"/>
+          <w:b/>
+          <w:bCs/>
+          <w:sz w:val="24"/>
+          <w:szCs w:val="24"/>
+          <w:u w:val="single"/>
+          <w:lang w:val="en-US"/>
+        </w:rPr>
+        <w:lastRenderedPageBreak/>
+        <w:t>Top</w:t>
+      </w:r>
+      <w:r>
+        <w:rPr>
+          <w:rFonts w:ascii="David" w:eastAsiaTheme="minorEastAsia" w:hAnsi="David" w:cs="David"/>
+          <w:b/>
+          <w:bCs/>
+          <w:sz w:val="24"/>
+          <w:szCs w:val="24"/>
+          <w:u w:val="single"/>
+          <w:lang w:val="en-US"/>
+        </w:rPr>
+        <w:t>4</w:t>
+      </w:r>
+      <w:r>
+        <w:rPr>
+          <w:rFonts w:ascii="David" w:eastAsiaTheme="minorEastAsia" w:hAnsi="David" w:cs="David"/>
+          <w:b/>
+          <w:bCs/>
+          <w:sz w:val="24"/>
+          <w:szCs w:val="24"/>
+          <w:u w:val="single"/>
+          <w:lang w:val="en-US"/>
+        </w:rPr>
+        <w:t xml:space="preserve"> test:</w:t>
+      </w:r>
+    </w:p>
+    <w:p>
+      <w:pPr>
+        <w:rPr>
+          <w:rFonts w:ascii="David" w:eastAsiaTheme="minorEastAsia" w:hAnsi="David" w:cs="David"/>
+          <w:b/>
+          <w:bCs/>
+          <w:sz w:val="24"/>
+          <w:szCs w:val="24"/>
+          <w:u w:val="single"/>
+          <w:rtl/>
+          <w:lang w:val="en-US"/>
+        </w:rPr>
+      </w:pPr>
+      <w:r>
+        <w:rPr>
+          <w:rFonts w:ascii="David" w:eastAsiaTheme="minorEastAsia" w:hAnsi="David" w:cs="David"/>
+          <w:noProof/>
           <w:sz w:val="32"/>
           <w:szCs w:val="32"/>
         </w:rPr>
-      </w:pPr>
+        <w:drawing>
+          <wp:anchor distT="0" distB="0" distL="114300" distR="114300" simplePos="0" relativeHeight="251787264" behindDoc="0" locked="0" layoutInCell="1" allowOverlap="1" wp14:anchorId="0229FE9C" wp14:editId="47C03966">
+            <wp:simplePos x="0" y="0"/>
+            <wp:positionH relativeFrom="column">
+              <wp:posOffset>-819150</wp:posOffset>
+            </wp:positionH>
+            <wp:positionV relativeFrom="paragraph">
+              <wp:posOffset>260350</wp:posOffset>
+            </wp:positionV>
+            <wp:extent cx="7324725" cy="1162050"/>
+            <wp:effectExtent l="0" t="0" r="9525" b="0"/>
+            <wp:wrapTopAndBottom/>
+            <wp:docPr id="222" name="Picture 222"/>
+            <wp:cNvGraphicFramePr>
+              <a:graphicFrameLocks xmlns:a="http://schemas.openxmlformats.org/drawingml/2006/main" noChangeAspect="1"/>
+            </wp:cNvGraphicFramePr>
+            <a:graphic xmlns:a="http://schemas.openxmlformats.org/drawingml/2006/main">
+              <a:graphicData uri="http://schemas.openxmlformats.org/drawingml/2006/picture">
+                <pic:pic xmlns:pic="http://schemas.openxmlformats.org/drawingml/2006/picture">
+                  <pic:nvPicPr>
+                    <pic:cNvPr id="0" name="Picture 9"/>
+                    <pic:cNvPicPr>
+                      <a:picLocks noChangeAspect="1" noChangeArrowheads="1"/>
+                    </pic:cNvPicPr>
+                  </pic:nvPicPr>
+                  <pic:blipFill>
+                    <a:blip r:embed="rId13">
+                      <a:extLst>
+                        <a:ext uri="{28A0092B-C50C-407E-A947-70E740481C1C}">
+                          <a14:useLocalDpi xmlns:a14="http://schemas.microsoft.com/office/drawing/2010/main" val="0"/>
+                        </a:ext>
+                      </a:extLst>
+                    </a:blip>
+                    <a:srcRect/>
+                    <a:stretch>
+                      <a:fillRect/>
+                    </a:stretch>
+                  </pic:blipFill>
+                  <pic:spPr bwMode="auto">
+                    <a:xfrm>
+                      <a:off x="0" y="0"/>
+                      <a:ext cx="7324725" cy="1162050"/>
+                    </a:xfrm>
+                    <a:prstGeom prst="rect">
+                      <a:avLst/>
+                    </a:prstGeom>
+                    <a:noFill/>
+                    <a:ln>
+                      <a:noFill/>
+                    </a:ln>
+                  </pic:spPr>
+                </pic:pic>
+              </a:graphicData>
+            </a:graphic>
+            <wp14:sizeRelH relativeFrom="margin">
+              <wp14:pctWidth>0</wp14:pctWidth>
+            </wp14:sizeRelH>
+          </wp:anchor>
+        </w:drawing>
+      </w:r>
     </w:p>
     <w:p>
       <w:pPr>
@@ -8581,6 +8290,503 @@
           <w:szCs w:val="32"/>
         </w:rPr>
       </w:pPr>
+      <w:r>
+        <w:rPr>
+          <w:noProof/>
+        </w:rPr>
+        <mc:AlternateContent>
+          <mc:Choice Requires="wps">
+            <w:drawing>
+              <wp:anchor distT="0" distB="0" distL="114300" distR="114300" simplePos="0" relativeHeight="251785216" behindDoc="0" locked="0" layoutInCell="1" allowOverlap="1" wp14:anchorId="6A605E0E" wp14:editId="34B73ABD">
+                <wp:simplePos x="0" y="0"/>
+                <wp:positionH relativeFrom="column">
+                  <wp:posOffset>1562100</wp:posOffset>
+                </wp:positionH>
+                <wp:positionV relativeFrom="paragraph">
+                  <wp:posOffset>53975</wp:posOffset>
+                </wp:positionV>
+                <wp:extent cx="3336925" cy="247650"/>
+                <wp:effectExtent l="0" t="0" r="15875" b="19050"/>
+                <wp:wrapNone/>
+                <wp:docPr id="220" name="Rectangle: Rounded Corners 220"/>
+                <wp:cNvGraphicFramePr/>
+                <a:graphic xmlns:a="http://schemas.openxmlformats.org/drawingml/2006/main">
+                  <a:graphicData uri="http://schemas.microsoft.com/office/word/2010/wordprocessingShape">
+                    <wps:wsp>
+                      <wps:cNvSpPr/>
+                      <wps:spPr>
+                        <a:xfrm>
+                          <a:off x="0" y="0"/>
+                          <a:ext cx="3336925" cy="247650"/>
+                        </a:xfrm>
+                        <a:prstGeom prst="roundRect">
+                          <a:avLst>
+                            <a:gd name="adj" fmla="val 19775"/>
+                          </a:avLst>
+                        </a:prstGeom>
+                        <a:solidFill>
+                          <a:schemeClr val="bg1">
+                            <a:lumMod val="85000"/>
+                          </a:schemeClr>
+                        </a:solidFill>
+                      </wps:spPr>
+                      <wps:style>
+                        <a:lnRef idx="2">
+                          <a:schemeClr val="accent3">
+                            <a:shade val="50000"/>
+                          </a:schemeClr>
+                        </a:lnRef>
+                        <a:fillRef idx="1">
+                          <a:schemeClr val="accent3"/>
+                        </a:fillRef>
+                        <a:effectRef idx="0">
+                          <a:schemeClr val="accent3"/>
+                        </a:effectRef>
+                        <a:fontRef idx="minor">
+                          <a:schemeClr val="lt1"/>
+                        </a:fontRef>
+                      </wps:style>
+                      <wps:txbx>
+                        <w:txbxContent>
+                          <w:p>
+                            <w:pPr>
+                              <w:bidi/>
+                              <w:rPr>
+                                <w:rFonts w:hint="cs"/>
+                                <w:color w:val="000000" w:themeColor="text1"/>
+                                <w:sz w:val="16"/>
+                                <w:szCs w:val="16"/>
+                                <w:rtl/>
+                                <w:lang w:val="en-IL"/>
+                                <w14:shadow w14:blurRad="38100" w14:dist="19050" w14:dir="2700000" w14:sx="100000" w14:sy="100000" w14:kx="0" w14:ky="0" w14:algn="tl">
+                                  <w14:schemeClr w14:val="dk1">
+                                    <w14:alpha w14:val="60000"/>
+                                  </w14:schemeClr>
+                                </w14:shadow>
+                                <w14:textOutline w14:w="0" w14:cap="flat" w14:cmpd="sng" w14:algn="ctr">
+                                  <w14:noFill/>
+                                  <w14:prstDash w14:val="solid"/>
+                                  <w14:round/>
+                                </w14:textOutline>
+                              </w:rPr>
+                            </w:pPr>
+                            <w:r>
+                              <w:rPr>
+                                <w:rFonts w:hint="cs"/>
+                                <w:color w:val="000000" w:themeColor="text1"/>
+                                <w:sz w:val="16"/>
+                                <w:szCs w:val="16"/>
+                                <w:rtl/>
+                                <w:lang w:val="en-IL"/>
+                                <w14:shadow w14:blurRad="38100" w14:dist="19050" w14:dir="2700000" w14:sx="100000" w14:sy="100000" w14:kx="0" w14:ky="0" w14:algn="tl">
+                                  <w14:schemeClr w14:val="dk1">
+                                    <w14:alpha w14:val="60000"/>
+                                  </w14:schemeClr>
+                                </w14:shadow>
+                                <w14:textOutline w14:w="0" w14:cap="flat" w14:cmpd="sng" w14:algn="ctr">
+                                  <w14:noFill/>
+                                  <w14:prstDash w14:val="solid"/>
+                                  <w14:round/>
+                                </w14:textOutline>
+                              </w:rPr>
+                              <w:t xml:space="preserve">כאשר </w:t>
+                            </w:r>
+                            <w:r>
+                              <w:rPr>
+                                <w:color w:val="000000" w:themeColor="text1"/>
+                                <w:sz w:val="16"/>
+                                <w:szCs w:val="16"/>
+                                <w:lang w:val="en-US"/>
+                                <w14:shadow w14:blurRad="38100" w14:dist="19050" w14:dir="2700000" w14:sx="100000" w14:sy="100000" w14:kx="0" w14:ky="0" w14:algn="tl">
+                                  <w14:schemeClr w14:val="dk1">
+                                    <w14:alpha w14:val="60000"/>
+                                  </w14:schemeClr>
+                                </w14:shadow>
+                                <w14:textOutline w14:w="0" w14:cap="flat" w14:cmpd="sng" w14:algn="ctr">
+                                  <w14:noFill/>
+                                  <w14:prstDash w14:val="solid"/>
+                                  <w14:round/>
+                                </w14:textOutline>
+                              </w:rPr>
+                              <w:t>count = m+1</w:t>
+                            </w:r>
+                            <w:r>
+                              <w:rPr>
+                                <w:color w:val="000000" w:themeColor="text1"/>
+                                <w:sz w:val="16"/>
+                                <w:szCs w:val="16"/>
+                                <w:lang w:val="en-IL"/>
+                                <w14:shadow w14:blurRad="38100" w14:dist="19050" w14:dir="2700000" w14:sx="100000" w14:sy="100000" w14:kx="0" w14:ky="0" w14:algn="tl">
+                                  <w14:schemeClr w14:val="dk1">
+                                    <w14:alpha w14:val="60000"/>
+                                  </w14:schemeClr>
+                                </w14:shadow>
+                                <w14:textOutline w14:w="0" w14:cap="flat" w14:cmpd="sng" w14:algn="ctr">
+                                  <w14:noFill/>
+                                  <w14:prstDash w14:val="solid"/>
+                                  <w14:round/>
+                                </w14:textOutline>
+                              </w:rPr>
+                              <w:t xml:space="preserve"> </w:t>
+                            </w:r>
+                            <w:r>
+                              <w:rPr>
+                                <w:rFonts w:hint="cs"/>
+                                <w:color w:val="000000" w:themeColor="text1"/>
+                                <w:sz w:val="16"/>
+                                <w:szCs w:val="16"/>
+                                <w:rtl/>
+                                <w:lang w:val="en-IL"/>
+                                <w14:shadow w14:blurRad="38100" w14:dist="19050" w14:dir="2700000" w14:sx="100000" w14:sy="100000" w14:kx="0" w14:ky="0" w14:algn="tl">
+                                  <w14:schemeClr w14:val="dk1">
+                                    <w14:alpha w14:val="60000"/>
+                                  </w14:schemeClr>
+                                </w14:shadow>
+                                <w14:textOutline w14:w="0" w14:cap="flat" w14:cmpd="sng" w14:algn="ctr">
+                                  <w14:noFill/>
+                                  <w14:prstDash w14:val="solid"/>
+                                  <w14:round/>
+                                </w14:textOutline>
+                              </w:rPr>
+                              <w:t xml:space="preserve"> בדוגמה הזאת </w:t>
+                            </w:r>
+                            <w:r>
+                              <w:rPr>
+                                <w:color w:val="000000" w:themeColor="text1"/>
+                                <w:sz w:val="16"/>
+                                <w:szCs w:val="16"/>
+                                <w:lang w:val="en-US"/>
+                                <w14:shadow w14:blurRad="38100" w14:dist="19050" w14:dir="2700000" w14:sx="100000" w14:sy="100000" w14:kx="0" w14:ky="0" w14:algn="tl">
+                                  <w14:schemeClr w14:val="dk1">
+                                    <w14:alpha w14:val="60000"/>
+                                  </w14:schemeClr>
+                                </w14:shadow>
+                                <w14:textOutline w14:w="0" w14:cap="flat" w14:cmpd="sng" w14:algn="ctr">
+                                  <w14:noFill/>
+                                  <w14:prstDash w14:val="solid"/>
+                                  <w14:round/>
+                                </w14:textOutline>
+                              </w:rPr>
+                              <w:t>m=7</w:t>
+                            </w:r>
+                            <w:r>
+                              <w:rPr>
+                                <w:color w:val="000000" w:themeColor="text1"/>
+                                <w:sz w:val="16"/>
+                                <w:szCs w:val="16"/>
+                                <w:lang w:val="en-IL"/>
+                                <w14:shadow w14:blurRad="38100" w14:dist="19050" w14:dir="2700000" w14:sx="100000" w14:sy="100000" w14:kx="0" w14:ky="0" w14:algn="tl">
+                                  <w14:schemeClr w14:val="dk1">
+                                    <w14:alpha w14:val="60000"/>
+                                  </w14:schemeClr>
+                                </w14:shadow>
+                                <w14:textOutline w14:w="0" w14:cap="flat" w14:cmpd="sng" w14:algn="ctr">
+                                  <w14:noFill/>
+                                  <w14:prstDash w14:val="solid"/>
+                                  <w14:round/>
+                                </w14:textOutline>
+                              </w:rPr>
+                              <w:t xml:space="preserve"> </w:t>
+                            </w:r>
+                            <w:r>
+                              <w:rPr>
+                                <w:rFonts w:hint="cs"/>
+                                <w:color w:val="000000" w:themeColor="text1"/>
+                                <w:sz w:val="16"/>
+                                <w:szCs w:val="16"/>
+                                <w:rtl/>
+                                <w:lang w:val="en-IL"/>
+                                <w14:shadow w14:blurRad="38100" w14:dist="19050" w14:dir="2700000" w14:sx="100000" w14:sy="100000" w14:kx="0" w14:ky="0" w14:algn="tl">
+                                  <w14:schemeClr w14:val="dk1">
+                                    <w14:alpha w14:val="60000"/>
+                                  </w14:schemeClr>
+                                </w14:shadow>
+                                <w14:textOutline w14:w="0" w14:cap="flat" w14:cmpd="sng" w14:algn="ctr">
+                                  <w14:noFill/>
+                                  <w14:prstDash w14:val="solid"/>
+                                  <w14:round/>
+                                </w14:textOutline>
+                              </w:rPr>
+                              <w:t>, ה</w:t>
+                            </w:r>
+                            <w:r>
+                              <w:rPr>
+                                <w:rFonts w:hint="cs"/>
+                                <w:color w:val="000000" w:themeColor="text1"/>
+                                <w:sz w:val="16"/>
+                                <w:szCs w:val="16"/>
+                                <w:lang w:val="en-IL"/>
+                                <w14:shadow w14:blurRad="38100" w14:dist="19050" w14:dir="2700000" w14:sx="100000" w14:sy="100000" w14:kx="0" w14:ky="0" w14:algn="tl">
+                                  <w14:schemeClr w14:val="dk1">
+                                    <w14:alpha w14:val="60000"/>
+                                  </w14:schemeClr>
+                                </w14:shadow>
+                                <w14:textOutline w14:w="0" w14:cap="flat" w14:cmpd="sng" w14:algn="ctr">
+                                  <w14:noFill/>
+                                  <w14:prstDash w14:val="solid"/>
+                                  <w14:round/>
+                                </w14:textOutline>
+                              </w:rPr>
+                              <w:t>DETECTOR</w:t>
+                            </w:r>
+                            <w:r>
+                              <w:rPr>
+                                <w:rFonts w:hint="cs"/>
+                                <w:color w:val="000000" w:themeColor="text1"/>
+                                <w:sz w:val="16"/>
+                                <w:szCs w:val="16"/>
+                                <w:rtl/>
+                                <w:lang w:val="en-IL"/>
+                                <w14:shadow w14:blurRad="38100" w14:dist="19050" w14:dir="2700000" w14:sx="100000" w14:sy="100000" w14:kx="0" w14:ky="0" w14:algn="tl">
+                                  <w14:schemeClr w14:val="dk1">
+                                    <w14:alpha w14:val="60000"/>
+                                  </w14:schemeClr>
+                                </w14:shadow>
+                                <w14:textOutline w14:w="0" w14:cap="flat" w14:cmpd="sng" w14:algn="ctr">
+                                  <w14:noFill/>
+                                  <w14:prstDash w14:val="solid"/>
+                                  <w14:round/>
+                                </w14:textOutline>
+                              </w:rPr>
+                              <w:t xml:space="preserve"> =1, אחרת 0</w:t>
+                            </w:r>
+                          </w:p>
+                        </w:txbxContent>
+                      </wps:txbx>
+                      <wps:bodyPr rot="0" spcFirstLastPara="0" vertOverflow="overflow" horzOverflow="overflow" vert="horz" wrap="square" lIns="91440" tIns="45720" rIns="91440" bIns="45720" numCol="1" spcCol="0" rtlCol="0" fromWordArt="0" anchor="ctr" anchorCtr="0" forceAA="0" compatLnSpc="1">
+                        <a:prstTxWarp prst="textNoShape">
+                          <a:avLst/>
+                        </a:prstTxWarp>
+                        <a:noAutofit/>
+                      </wps:bodyPr>
+                    </wps:wsp>
+                  </a:graphicData>
+                </a:graphic>
+                <wp14:sizeRelH relativeFrom="margin">
+                  <wp14:pctWidth>0</wp14:pctWidth>
+                </wp14:sizeRelH>
+                <wp14:sizeRelV relativeFrom="margin">
+                  <wp14:pctHeight>0</wp14:pctHeight>
+                </wp14:sizeRelV>
+              </wp:anchor>
+            </w:drawing>
+          </mc:Choice>
+          <mc:Fallback>
+            <w:pict>
+              <v:roundrect w14:anchorId="6A605E0E" id="Rectangle: Rounded Corners 220" o:spid="_x0000_s1045" style="position:absolute;left:0;text-align:left;margin-left:123pt;margin-top:4.25pt;width:262.75pt;height:19.5pt;z-index:251785216;visibility:visible;mso-wrap-style:square;mso-width-percent:0;mso-height-percent:0;mso-wrap-distance-left:9pt;mso-wrap-distance-top:0;mso-wrap-distance-right:9pt;mso-wrap-distance-bottom:0;mso-position-horizontal:absolute;mso-position-horizontal-relative:text;mso-position-vertical:absolute;mso-position-vertical-relative:text;mso-width-percent:0;mso-height-percent:0;mso-width-relative:margin;mso-height-relative:margin;v-text-anchor:middle" arcsize="12958f" o:gfxdata="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" fillcolor="#d8d8d8 [2732]" strokecolor="#525252 [1606]" strokeweight="1pt">
+                <v:stroke joinstyle="miter"/>
+                <v:textbox>
+                  <w:txbxContent>
+                    <w:p>
+                      <w:pPr>
+                        <w:bidi/>
+                        <w:rPr>
+                          <w:rFonts w:hint="cs"/>
+                          <w:color w:val="000000" w:themeColor="text1"/>
+                          <w:sz w:val="16"/>
+                          <w:szCs w:val="16"/>
+                          <w:rtl/>
+                          <w:lang w:val="en-IL"/>
+                          <w14:shadow w14:blurRad="38100" w14:dist="19050" w14:dir="2700000" w14:sx="100000" w14:sy="100000" w14:kx="0" w14:ky="0" w14:algn="tl">
+                            <w14:schemeClr w14:val="dk1">
+                              <w14:alpha w14:val="60000"/>
+                            </w14:schemeClr>
+                          </w14:shadow>
+                          <w14:textOutline w14:w="0" w14:cap="flat" w14:cmpd="sng" w14:algn="ctr">
+                            <w14:noFill/>
+                            <w14:prstDash w14:val="solid"/>
+                            <w14:round/>
+                          </w14:textOutline>
+                        </w:rPr>
+                      </w:pPr>
+                      <w:r>
+                        <w:rPr>
+                          <w:rFonts w:hint="cs"/>
+                          <w:color w:val="000000" w:themeColor="text1"/>
+                          <w:sz w:val="16"/>
+                          <w:szCs w:val="16"/>
+                          <w:rtl/>
+                          <w:lang w:val="en-IL"/>
+                          <w14:shadow w14:blurRad="38100" w14:dist="19050" w14:dir="2700000" w14:sx="100000" w14:sy="100000" w14:kx="0" w14:ky="0" w14:algn="tl">
+                            <w14:schemeClr w14:val="dk1">
+                              <w14:alpha w14:val="60000"/>
+                            </w14:schemeClr>
+                          </w14:shadow>
+                          <w14:textOutline w14:w="0" w14:cap="flat" w14:cmpd="sng" w14:algn="ctr">
+                            <w14:noFill/>
+                            <w14:prstDash w14:val="solid"/>
+                            <w14:round/>
+                          </w14:textOutline>
+                        </w:rPr>
+                        <w:t xml:space="preserve">כאשר </w:t>
+                      </w:r>
+                      <w:r>
+                        <w:rPr>
+                          <w:color w:val="000000" w:themeColor="text1"/>
+                          <w:sz w:val="16"/>
+                          <w:szCs w:val="16"/>
+                          <w:lang w:val="en-US"/>
+                          <w14:shadow w14:blurRad="38100" w14:dist="19050" w14:dir="2700000" w14:sx="100000" w14:sy="100000" w14:kx="0" w14:ky="0" w14:algn="tl">
+                            <w14:schemeClr w14:val="dk1">
+                              <w14:alpha w14:val="60000"/>
+                            </w14:schemeClr>
+                          </w14:shadow>
+                          <w14:textOutline w14:w="0" w14:cap="flat" w14:cmpd="sng" w14:algn="ctr">
+                            <w14:noFill/>
+                            <w14:prstDash w14:val="solid"/>
+                            <w14:round/>
+                          </w14:textOutline>
+                        </w:rPr>
+                        <w:t>count = m+1</w:t>
+                      </w:r>
+                      <w:r>
+                        <w:rPr>
+                          <w:color w:val="000000" w:themeColor="text1"/>
+                          <w:sz w:val="16"/>
+                          <w:szCs w:val="16"/>
+                          <w:lang w:val="en-IL"/>
+                          <w14:shadow w14:blurRad="38100" w14:dist="19050" w14:dir="2700000" w14:sx="100000" w14:sy="100000" w14:kx="0" w14:ky="0" w14:algn="tl">
+                            <w14:schemeClr w14:val="dk1">
+                              <w14:alpha w14:val="60000"/>
+                            </w14:schemeClr>
+                          </w14:shadow>
+                          <w14:textOutline w14:w="0" w14:cap="flat" w14:cmpd="sng" w14:algn="ctr">
+                            <w14:noFill/>
+                            <w14:prstDash w14:val="solid"/>
+                            <w14:round/>
+                          </w14:textOutline>
+                        </w:rPr>
+                        <w:t xml:space="preserve"> </w:t>
+                      </w:r>
+                      <w:r>
+                        <w:rPr>
+                          <w:rFonts w:hint="cs"/>
+                          <w:color w:val="000000" w:themeColor="text1"/>
+                          <w:sz w:val="16"/>
+                          <w:szCs w:val="16"/>
+                          <w:rtl/>
+                          <w:lang w:val="en-IL"/>
+                          <w14:shadow w14:blurRad="38100" w14:dist="19050" w14:dir="2700000" w14:sx="100000" w14:sy="100000" w14:kx="0" w14:ky="0" w14:algn="tl">
+                            <w14:schemeClr w14:val="dk1">
+                              <w14:alpha w14:val="60000"/>
+                            </w14:schemeClr>
+                          </w14:shadow>
+                          <w14:textOutline w14:w="0" w14:cap="flat" w14:cmpd="sng" w14:algn="ctr">
+                            <w14:noFill/>
+                            <w14:prstDash w14:val="solid"/>
+                            <w14:round/>
+                          </w14:textOutline>
+                        </w:rPr>
+                        <w:t xml:space="preserve"> בדוגמה הזאת </w:t>
+                      </w:r>
+                      <w:r>
+                        <w:rPr>
+                          <w:color w:val="000000" w:themeColor="text1"/>
+                          <w:sz w:val="16"/>
+                          <w:szCs w:val="16"/>
+                          <w:lang w:val="en-US"/>
+                          <w14:shadow w14:blurRad="38100" w14:dist="19050" w14:dir="2700000" w14:sx="100000" w14:sy="100000" w14:kx="0" w14:ky="0" w14:algn="tl">
+                            <w14:schemeClr w14:val="dk1">
+                              <w14:alpha w14:val="60000"/>
+                            </w14:schemeClr>
+                          </w14:shadow>
+                          <w14:textOutline w14:w="0" w14:cap="flat" w14:cmpd="sng" w14:algn="ctr">
+                            <w14:noFill/>
+                            <w14:prstDash w14:val="solid"/>
+                            <w14:round/>
+                          </w14:textOutline>
+                        </w:rPr>
+                        <w:t>m=7</w:t>
+                      </w:r>
+                      <w:r>
+                        <w:rPr>
+                          <w:color w:val="000000" w:themeColor="text1"/>
+                          <w:sz w:val="16"/>
+                          <w:szCs w:val="16"/>
+                          <w:lang w:val="en-IL"/>
+                          <w14:shadow w14:blurRad="38100" w14:dist="19050" w14:dir="2700000" w14:sx="100000" w14:sy="100000" w14:kx="0" w14:ky="0" w14:algn="tl">
+                            <w14:schemeClr w14:val="dk1">
+                              <w14:alpha w14:val="60000"/>
+                            </w14:schemeClr>
+                          </w14:shadow>
+                          <w14:textOutline w14:w="0" w14:cap="flat" w14:cmpd="sng" w14:algn="ctr">
+                            <w14:noFill/>
+                            <w14:prstDash w14:val="solid"/>
+                            <w14:round/>
+                          </w14:textOutline>
+                        </w:rPr>
+                        <w:t xml:space="preserve"> </w:t>
+                      </w:r>
+                      <w:r>
+                        <w:rPr>
+                          <w:rFonts w:hint="cs"/>
+                          <w:color w:val="000000" w:themeColor="text1"/>
+                          <w:sz w:val="16"/>
+                          <w:szCs w:val="16"/>
+                          <w:rtl/>
+                          <w:lang w:val="en-IL"/>
+                          <w14:shadow w14:blurRad="38100" w14:dist="19050" w14:dir="2700000" w14:sx="100000" w14:sy="100000" w14:kx="0" w14:ky="0" w14:algn="tl">
+                            <w14:schemeClr w14:val="dk1">
+                              <w14:alpha w14:val="60000"/>
+                            </w14:schemeClr>
+                          </w14:shadow>
+                          <w14:textOutline w14:w="0" w14:cap="flat" w14:cmpd="sng" w14:algn="ctr">
+                            <w14:noFill/>
+                            <w14:prstDash w14:val="solid"/>
+                            <w14:round/>
+                          </w14:textOutline>
+                        </w:rPr>
+                        <w:t>, ה</w:t>
+                      </w:r>
+                      <w:r>
+                        <w:rPr>
+                          <w:rFonts w:hint="cs"/>
+                          <w:color w:val="000000" w:themeColor="text1"/>
+                          <w:sz w:val="16"/>
+                          <w:szCs w:val="16"/>
+                          <w:lang w:val="en-IL"/>
+                          <w14:shadow w14:blurRad="38100" w14:dist="19050" w14:dir="2700000" w14:sx="100000" w14:sy="100000" w14:kx="0" w14:ky="0" w14:algn="tl">
+                            <w14:schemeClr w14:val="dk1">
+                              <w14:alpha w14:val="60000"/>
+                            </w14:schemeClr>
+                          </w14:shadow>
+                          <w14:textOutline w14:w="0" w14:cap="flat" w14:cmpd="sng" w14:algn="ctr">
+                            <w14:noFill/>
+                            <w14:prstDash w14:val="solid"/>
+                            <w14:round/>
+                          </w14:textOutline>
+                        </w:rPr>
+                        <w:t>DETECTOR</w:t>
+                      </w:r>
+                      <w:r>
+                        <w:rPr>
+                          <w:rFonts w:hint="cs"/>
+                          <w:color w:val="000000" w:themeColor="text1"/>
+                          <w:sz w:val="16"/>
+                          <w:szCs w:val="16"/>
+                          <w:rtl/>
+                          <w:lang w:val="en-IL"/>
+                          <w14:shadow w14:blurRad="38100" w14:dist="19050" w14:dir="2700000" w14:sx="100000" w14:sy="100000" w14:kx="0" w14:ky="0" w14:algn="tl">
+                            <w14:schemeClr w14:val="dk1">
+                              <w14:alpha w14:val="60000"/>
+                            </w14:schemeClr>
+                          </w14:shadow>
+                          <w14:textOutline w14:w="0" w14:cap="flat" w14:cmpd="sng" w14:algn="ctr">
+                            <w14:noFill/>
+                            <w14:prstDash w14:val="solid"/>
+                            <w14:round/>
+                          </w14:textOutline>
+                        </w:rPr>
+                        <w:t xml:space="preserve"> =1, אחרת 0</w:t>
+                      </w:r>
+                    </w:p>
+                  </w:txbxContent>
+                </v:textbox>
+              </v:roundrect>
+            </w:pict>
+          </mc:Fallback>
+        </mc:AlternateContent>
+      </w:r>
     </w:p>
     <w:p>
       <w:pPr>
@@ -8591,6 +8797,70 @@
           <w:szCs w:val="32"/>
         </w:rPr>
       </w:pPr>
+      <w:r>
+        <w:rPr>
+          <w:rFonts w:ascii="David" w:eastAsiaTheme="minorEastAsia" w:hAnsi="David" w:cs="David"/>
+          <w:noProof/>
+          <w:sz w:val="32"/>
+          <w:szCs w:val="32"/>
+        </w:rPr>
+        <w:drawing>
+          <wp:anchor distT="0" distB="0" distL="114300" distR="114300" simplePos="0" relativeHeight="251786240" behindDoc="0" locked="0" layoutInCell="1" allowOverlap="1" wp14:anchorId="54935464" wp14:editId="55980D3B">
+            <wp:simplePos x="0" y="0"/>
+            <wp:positionH relativeFrom="column">
+              <wp:posOffset>1409700</wp:posOffset>
+            </wp:positionH>
+            <wp:positionV relativeFrom="paragraph">
+              <wp:posOffset>308610</wp:posOffset>
+            </wp:positionV>
+            <wp:extent cx="3543935" cy="5052060"/>
+            <wp:effectExtent l="0" t="0" r="0" b="0"/>
+            <wp:wrapTopAndBottom/>
+            <wp:docPr id="221" name="Picture 221"/>
+            <wp:cNvGraphicFramePr>
+              <a:graphicFrameLocks xmlns:a="http://schemas.openxmlformats.org/drawingml/2006/main" noChangeAspect="1"/>
+            </wp:cNvGraphicFramePr>
+            <a:graphic xmlns:a="http://schemas.openxmlformats.org/drawingml/2006/main">
+              <a:graphicData uri="http://schemas.openxmlformats.org/drawingml/2006/picture">
+                <pic:pic xmlns:pic="http://schemas.openxmlformats.org/drawingml/2006/picture">
+                  <pic:nvPicPr>
+                    <pic:cNvPr id="0" name="Picture 8"/>
+                    <pic:cNvPicPr>
+                      <a:picLocks noChangeAspect="1" noChangeArrowheads="1"/>
+                    </pic:cNvPicPr>
+                  </pic:nvPicPr>
+                  <pic:blipFill>
+                    <a:blip r:embed="rId14">
+                      <a:extLst>
+                        <a:ext uri="{28A0092B-C50C-407E-A947-70E740481C1C}">
+                          <a14:useLocalDpi xmlns:a14="http://schemas.microsoft.com/office/drawing/2010/main" val="0"/>
+                        </a:ext>
+                      </a:extLst>
+                    </a:blip>
+                    <a:srcRect/>
+                    <a:stretch>
+                      <a:fillRect/>
+                    </a:stretch>
+                  </pic:blipFill>
+                  <pic:spPr bwMode="auto">
+                    <a:xfrm>
+                      <a:off x="0" y="0"/>
+                      <a:ext cx="3543935" cy="5052060"/>
+                    </a:xfrm>
+                    <a:prstGeom prst="rect">
+                      <a:avLst/>
+                    </a:prstGeom>
+                    <a:noFill/>
+                    <a:ln>
+                      <a:noFill/>
+                    </a:ln>
+                  </pic:spPr>
+                </pic:pic>
+              </a:graphicData>
+            </a:graphic>
+          </wp:anchor>
+        </w:drawing>
+      </w:r>
     </w:p>
     <w:p>
       <w:pPr>
@@ -8634,13 +8904,1228 @@
     </w:p>
     <w:p>
       <w:pPr>
+        <w:rPr>
+          <w:rFonts w:ascii="David" w:eastAsiaTheme="minorEastAsia" w:hAnsi="David" w:cs="David"/>
+          <w:b/>
+          <w:bCs/>
+          <w:sz w:val="24"/>
+          <w:szCs w:val="24"/>
+          <w:u w:val="single"/>
+          <w:lang w:val="en-US"/>
+        </w:rPr>
+      </w:pPr>
+      <w:r>
+        <w:rPr>
+          <w:rFonts w:ascii="David" w:eastAsiaTheme="minorEastAsia" w:hAnsi="David" w:cs="David" w:hint="cs"/>
+          <w:b/>
+          <w:bCs/>
+          <w:sz w:val="24"/>
+          <w:szCs w:val="24"/>
+          <w:u w:val="single"/>
+          <w:lang w:val="en-US"/>
+        </w:rPr>
+        <w:lastRenderedPageBreak/>
+        <w:t>T</w:t>
+      </w:r>
+      <w:r>
+        <w:rPr>
+          <w:rFonts w:ascii="David" w:eastAsiaTheme="minorEastAsia" w:hAnsi="David" w:cs="David"/>
+          <w:b/>
+          <w:bCs/>
+          <w:sz w:val="24"/>
+          <w:szCs w:val="24"/>
+          <w:u w:val="single"/>
+          <w:lang w:val="en-US"/>
+        </w:rPr>
+        <w:t>op main</w:t>
+      </w:r>
+      <w:r>
+        <w:rPr>
+          <w:rFonts w:ascii="David" w:eastAsiaTheme="minorEastAsia" w:hAnsi="David" w:cs="David"/>
+          <w:b/>
+          <w:bCs/>
+          <w:sz w:val="24"/>
+          <w:szCs w:val="24"/>
+          <w:u w:val="single"/>
+          <w:lang w:val="en-US"/>
+        </w:rPr>
+        <w:t xml:space="preserve"> test:</w:t>
+      </w:r>
+    </w:p>
+    <w:p>
+      <w:pPr>
         <w:bidi/>
+        <w:rPr>
+          <w:rFonts w:ascii="David" w:eastAsiaTheme="minorEastAsia" w:hAnsi="David" w:cs="David" w:hint="cs"/>
+          <w:sz w:val="24"/>
+          <w:szCs w:val="24"/>
+          <w:rtl/>
+          <w:lang w:val="en-IL"/>
+        </w:rPr>
+      </w:pPr>
+      <w:r>
         <w:rPr>
           <w:rFonts w:ascii="David" w:eastAsiaTheme="minorEastAsia" w:hAnsi="David" w:cs="David"/>
           <w:sz w:val="32"/>
           <w:szCs w:val="32"/>
-        </w:rPr>
-      </w:pPr>
+          <w:rtl/>
+        </w:rPr>
+        <mc:AlternateContent>
+          <mc:Choice Requires="wps">
+            <w:drawing>
+              <wp:anchor distT="0" distB="0" distL="114300" distR="114300" simplePos="0" relativeHeight="251797504" behindDoc="0" locked="0" layoutInCell="1" allowOverlap="1" wp14:anchorId="0801714A" wp14:editId="074BA1BF">
+                <wp:simplePos x="0" y="0"/>
+                <wp:positionH relativeFrom="column">
+                  <wp:posOffset>4551528</wp:posOffset>
+                </wp:positionH>
+                <wp:positionV relativeFrom="paragraph">
+                  <wp:posOffset>1149017</wp:posOffset>
+                </wp:positionV>
+                <wp:extent cx="531856" cy="1816195"/>
+                <wp:effectExtent l="57150" t="38100" r="20955" b="12700"/>
+                <wp:wrapNone/>
+                <wp:docPr id="230" name="Straight Arrow Connector 230"/>
+                <wp:cNvGraphicFramePr/>
+                <a:graphic xmlns:a="http://schemas.openxmlformats.org/drawingml/2006/main">
+                  <a:graphicData uri="http://schemas.microsoft.com/office/word/2010/wordprocessingShape">
+                    <wps:wsp>
+                      <wps:cNvCnPr/>
+                      <wps:spPr>
+                        <a:xfrm flipH="1" flipV="1">
+                          <a:off x="0" y="0"/>
+                          <a:ext cx="531856" cy="1816195"/>
+                        </a:xfrm>
+                        <a:prstGeom prst="straightConnector1">
+                          <a:avLst/>
+                        </a:prstGeom>
+                        <a:ln>
+                          <a:solidFill>
+                            <a:srgbClr val="FFC000"/>
+                          </a:solidFill>
+                          <a:tailEnd type="triangle"/>
+                        </a:ln>
+                      </wps:spPr>
+                      <wps:style>
+                        <a:lnRef idx="3">
+                          <a:schemeClr val="accent4"/>
+                        </a:lnRef>
+                        <a:fillRef idx="0">
+                          <a:schemeClr val="accent4"/>
+                        </a:fillRef>
+                        <a:effectRef idx="2">
+                          <a:schemeClr val="accent4"/>
+                        </a:effectRef>
+                        <a:fontRef idx="minor">
+                          <a:schemeClr val="tx1"/>
+                        </a:fontRef>
+                      </wps:style>
+                      <wps:bodyPr/>
+                    </wps:wsp>
+                  </a:graphicData>
+                </a:graphic>
+                <wp14:sizeRelH relativeFrom="margin">
+                  <wp14:pctWidth>0</wp14:pctWidth>
+                </wp14:sizeRelH>
+                <wp14:sizeRelV relativeFrom="margin">
+                  <wp14:pctHeight>0</wp14:pctHeight>
+                </wp14:sizeRelV>
+              </wp:anchor>
+            </w:drawing>
+          </mc:Choice>
+          <mc:Fallback>
+            <w:pict>
+              <v:shape w14:anchorId="3AEFAED7" id="Straight Arrow Connector 230" o:spid="_x0000_s1026" type="#_x0000_t32" style="position:absolute;margin-left:358.4pt;margin-top:90.45pt;width:41.9pt;height:143pt;flip:x y;z-index:251797504;visibility:visible;mso-wrap-style:square;mso-width-percent:0;mso-height-percent:0;mso-wrap-distance-left:9pt;mso-wrap-distance-top:0;mso-wrap-distance-right:9pt;mso-wrap-distance-bottom:0;mso-position-horizontal:absolute;mso-position-horizontal-relative:text;mso-position-vertical:absolute;mso-position-vertical-relative:text;mso-width-percent:0;mso-height-percent:0;mso-width-relative:margin;mso-height-relative:margin" o:gfxdata="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" strokecolor="#ffc000" strokeweight="1.5pt">
+                <v:stroke endarrow="block" joinstyle="miter"/>
+              </v:shape>
+            </w:pict>
+          </mc:Fallback>
+        </mc:AlternateContent>
+      </w:r>
+      <w:r>
+        <w:rPr>
+          <w:rFonts w:ascii="David" w:eastAsiaTheme="minorEastAsia" w:hAnsi="David" w:cs="David"/>
+          <w:sz w:val="32"/>
+          <w:szCs w:val="32"/>
+          <w:rtl/>
+        </w:rPr>
+        <mc:AlternateContent>
+          <mc:Choice Requires="wps">
+            <w:drawing>
+              <wp:anchor distT="0" distB="0" distL="114300" distR="114300" simplePos="0" relativeHeight="251793408" behindDoc="0" locked="0" layoutInCell="1" allowOverlap="1" wp14:anchorId="5F4801BD" wp14:editId="6F277BE2">
+                <wp:simplePos x="0" y="0"/>
+                <wp:positionH relativeFrom="column">
+                  <wp:posOffset>2160327</wp:posOffset>
+                </wp:positionH>
+                <wp:positionV relativeFrom="paragraph">
+                  <wp:posOffset>1050640</wp:posOffset>
+                </wp:positionV>
+                <wp:extent cx="903595" cy="555577"/>
+                <wp:effectExtent l="38100" t="38100" r="30480" b="35560"/>
+                <wp:wrapNone/>
+                <wp:docPr id="227" name="Straight Arrow Connector 227"/>
+                <wp:cNvGraphicFramePr/>
+                <a:graphic xmlns:a="http://schemas.openxmlformats.org/drawingml/2006/main">
+                  <a:graphicData uri="http://schemas.microsoft.com/office/word/2010/wordprocessingShape">
+                    <wps:wsp>
+                      <wps:cNvCnPr/>
+                      <wps:spPr>
+                        <a:xfrm flipH="1" flipV="1">
+                          <a:off x="0" y="0"/>
+                          <a:ext cx="903595" cy="555577"/>
+                        </a:xfrm>
+                        <a:prstGeom prst="straightConnector1">
+                          <a:avLst/>
+                        </a:prstGeom>
+                        <a:ln>
+                          <a:solidFill>
+                            <a:srgbClr val="FFC000"/>
+                          </a:solidFill>
+                          <a:tailEnd type="triangle"/>
+                        </a:ln>
+                      </wps:spPr>
+                      <wps:style>
+                        <a:lnRef idx="3">
+                          <a:schemeClr val="accent4"/>
+                        </a:lnRef>
+                        <a:fillRef idx="0">
+                          <a:schemeClr val="accent4"/>
+                        </a:fillRef>
+                        <a:effectRef idx="2">
+                          <a:schemeClr val="accent4"/>
+                        </a:effectRef>
+                        <a:fontRef idx="minor">
+                          <a:schemeClr val="tx1"/>
+                        </a:fontRef>
+                      </wps:style>
+                      <wps:bodyPr/>
+                    </wps:wsp>
+                  </a:graphicData>
+                </a:graphic>
+                <wp14:sizeRelH relativeFrom="margin">
+                  <wp14:pctWidth>0</wp14:pctWidth>
+                </wp14:sizeRelH>
+                <wp14:sizeRelV relativeFrom="margin">
+                  <wp14:pctHeight>0</wp14:pctHeight>
+                </wp14:sizeRelV>
+              </wp:anchor>
+            </w:drawing>
+          </mc:Choice>
+          <mc:Fallback>
+            <w:pict>
+              <v:shape w14:anchorId="3602C30F" id="Straight Arrow Connector 227" o:spid="_x0000_s1026" type="#_x0000_t32" style="position:absolute;margin-left:170.1pt;margin-top:82.75pt;width:71.15pt;height:43.75pt;flip:x y;z-index:251793408;visibility:visible;mso-wrap-style:square;mso-width-percent:0;mso-height-percent:0;mso-wrap-distance-left:9pt;mso-wrap-distance-top:0;mso-wrap-distance-right:9pt;mso-wrap-distance-bottom:0;mso-position-horizontal:absolute;mso-position-horizontal-relative:text;mso-position-vertical:absolute;mso-position-vertical-relative:text;mso-width-percent:0;mso-height-percent:0;mso-width-relative:margin;mso-height-relative:margin" o:gfxdata="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" strokecolor="#ffc000" strokeweight="1.5pt">
+                <v:stroke endarrow="block" joinstyle="miter"/>
+              </v:shape>
+            </w:pict>
+          </mc:Fallback>
+        </mc:AlternateContent>
+      </w:r>
+      <w:r>
+        <w:rPr>
+          <w:rFonts w:ascii="David" w:eastAsiaTheme="minorEastAsia" w:hAnsi="David" w:cs="David"/>
+          <w:sz w:val="32"/>
+          <w:szCs w:val="32"/>
+          <w:rtl/>
+        </w:rPr>
+        <mc:AlternateContent>
+          <mc:Choice Requires="wps">
+            <w:drawing>
+              <wp:anchor distT="0" distB="0" distL="114300" distR="114300" simplePos="0" relativeHeight="251796480" behindDoc="0" locked="0" layoutInCell="1" allowOverlap="1" wp14:anchorId="479D2595" wp14:editId="7004220E">
+                <wp:simplePos x="0" y="0"/>
+                <wp:positionH relativeFrom="margin">
+                  <wp:posOffset>3446060</wp:posOffset>
+                </wp:positionH>
+                <wp:positionV relativeFrom="paragraph">
+                  <wp:posOffset>678171</wp:posOffset>
+                </wp:positionV>
+                <wp:extent cx="1446662" cy="429904"/>
+                <wp:effectExtent l="0" t="0" r="20320" b="27305"/>
+                <wp:wrapNone/>
+                <wp:docPr id="229" name="Oval 229"/>
+                <wp:cNvGraphicFramePr/>
+                <a:graphic xmlns:a="http://schemas.openxmlformats.org/drawingml/2006/main">
+                  <a:graphicData uri="http://schemas.microsoft.com/office/word/2010/wordprocessingShape">
+                    <wps:wsp>
+                      <wps:cNvSpPr/>
+                      <wps:spPr>
+                        <a:xfrm>
+                          <a:off x="0" y="0"/>
+                          <a:ext cx="1446662" cy="429904"/>
+                        </a:xfrm>
+                        <a:prstGeom prst="ellipse">
+                          <a:avLst/>
+                        </a:prstGeom>
+                        <a:noFill/>
+                        <a:ln>
+                          <a:solidFill>
+                            <a:srgbClr val="FFC000"/>
+                          </a:solidFill>
+                        </a:ln>
+                      </wps:spPr>
+                      <wps:style>
+                        <a:lnRef idx="2">
+                          <a:schemeClr val="accent1">
+                            <a:shade val="50000"/>
+                          </a:schemeClr>
+                        </a:lnRef>
+                        <a:fillRef idx="1">
+                          <a:schemeClr val="accent1"/>
+                        </a:fillRef>
+                        <a:effectRef idx="0">
+                          <a:schemeClr val="accent1"/>
+                        </a:effectRef>
+                        <a:fontRef idx="minor">
+                          <a:schemeClr val="lt1"/>
+                        </a:fontRef>
+                      </wps:style>
+                      <wps:bodyPr rot="0" spcFirstLastPara="0" vertOverflow="overflow" horzOverflow="overflow" vert="horz" wrap="square" lIns="91440" tIns="45720" rIns="91440" bIns="45720" numCol="1" spcCol="0" rtlCol="0" fromWordArt="0" anchor="ctr" anchorCtr="0" forceAA="0" compatLnSpc="1">
+                        <a:prstTxWarp prst="textNoShape">
+                          <a:avLst/>
+                        </a:prstTxWarp>
+                        <a:noAutofit/>
+                      </wps:bodyPr>
+                    </wps:wsp>
+                  </a:graphicData>
+                </a:graphic>
+                <wp14:sizeRelH relativeFrom="margin">
+                  <wp14:pctWidth>0</wp14:pctWidth>
+                </wp14:sizeRelH>
+                <wp14:sizeRelV relativeFrom="margin">
+                  <wp14:pctHeight>0</wp14:pctHeight>
+                </wp14:sizeRelV>
+              </wp:anchor>
+            </w:drawing>
+          </mc:Choice>
+          <mc:Fallback>
+            <w:pict>
+              <v:oval w14:anchorId="2053E22F" id="Oval 229" o:spid="_x0000_s1026" style="position:absolute;margin-left:271.35pt;margin-top:53.4pt;width:113.9pt;height:33.85pt;z-index:251796480;visibility:visible;mso-wrap-style:square;mso-width-percent:0;mso-height-percent:0;mso-wrap-distance-left:9pt;mso-wrap-distance-top:0;mso-wrap-distance-right:9pt;mso-wrap-distance-bottom:0;mso-position-horizontal:absolute;mso-position-horizontal-relative:margin;mso-position-vertical:absolute;mso-position-vertical-relative:text;mso-width-percent:0;mso-height-percent:0;mso-width-relative:margin;mso-height-relative:margin;v-text-anchor:middle" o:gfxdata="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" filled="f" strokecolor="#ffc000" strokeweight="1pt">
+                <v:stroke joinstyle="miter"/>
+                <w10:wrap anchorx="margin"/>
+              </v:oval>
+            </w:pict>
+          </mc:Fallback>
+        </mc:AlternateContent>
+      </w:r>
+      <w:r>
+        <w:rPr>
+          <w:rFonts w:ascii="David" w:eastAsiaTheme="minorEastAsia" w:hAnsi="David" w:cs="David"/>
+          <w:sz w:val="32"/>
+          <w:szCs w:val="32"/>
+          <w:rtl/>
+        </w:rPr>
+        <mc:AlternateContent>
+          <mc:Choice Requires="wps">
+            <w:drawing>
+              <wp:anchor distT="0" distB="0" distL="114300" distR="114300" simplePos="0" relativeHeight="251792384" behindDoc="0" locked="0" layoutInCell="1" allowOverlap="1" wp14:anchorId="4021C243" wp14:editId="275F93EE">
+                <wp:simplePos x="0" y="0"/>
+                <wp:positionH relativeFrom="margin">
+                  <wp:posOffset>1801504</wp:posOffset>
+                </wp:positionH>
+                <wp:positionV relativeFrom="paragraph">
+                  <wp:posOffset>801000</wp:posOffset>
+                </wp:positionV>
+                <wp:extent cx="375229" cy="334010"/>
+                <wp:effectExtent l="0" t="0" r="25400" b="27940"/>
+                <wp:wrapNone/>
+                <wp:docPr id="226" name="Oval 226"/>
+                <wp:cNvGraphicFramePr/>
+                <a:graphic xmlns:a="http://schemas.openxmlformats.org/drawingml/2006/main">
+                  <a:graphicData uri="http://schemas.microsoft.com/office/word/2010/wordprocessingShape">
+                    <wps:wsp>
+                      <wps:cNvSpPr/>
+                      <wps:spPr>
+                        <a:xfrm>
+                          <a:off x="0" y="0"/>
+                          <a:ext cx="375229" cy="334010"/>
+                        </a:xfrm>
+                        <a:prstGeom prst="ellipse">
+                          <a:avLst/>
+                        </a:prstGeom>
+                        <a:noFill/>
+                        <a:ln>
+                          <a:solidFill>
+                            <a:srgbClr val="FFC000"/>
+                          </a:solidFill>
+                        </a:ln>
+                      </wps:spPr>
+                      <wps:style>
+                        <a:lnRef idx="2">
+                          <a:schemeClr val="accent1">
+                            <a:shade val="50000"/>
+                          </a:schemeClr>
+                        </a:lnRef>
+                        <a:fillRef idx="1">
+                          <a:schemeClr val="accent1"/>
+                        </a:fillRef>
+                        <a:effectRef idx="0">
+                          <a:schemeClr val="accent1"/>
+                        </a:effectRef>
+                        <a:fontRef idx="minor">
+                          <a:schemeClr val="lt1"/>
+                        </a:fontRef>
+                      </wps:style>
+                      <wps:bodyPr rot="0" spcFirstLastPara="0" vertOverflow="overflow" horzOverflow="overflow" vert="horz" wrap="square" lIns="91440" tIns="45720" rIns="91440" bIns="45720" numCol="1" spcCol="0" rtlCol="0" fromWordArt="0" anchor="ctr" anchorCtr="0" forceAA="0" compatLnSpc="1">
+                        <a:prstTxWarp prst="textNoShape">
+                          <a:avLst/>
+                        </a:prstTxWarp>
+                        <a:noAutofit/>
+                      </wps:bodyPr>
+                    </wps:wsp>
+                  </a:graphicData>
+                </a:graphic>
+                <wp14:sizeRelH relativeFrom="margin">
+                  <wp14:pctWidth>0</wp14:pctWidth>
+                </wp14:sizeRelH>
+                <wp14:sizeRelV relativeFrom="margin">
+                  <wp14:pctHeight>0</wp14:pctHeight>
+                </wp14:sizeRelV>
+              </wp:anchor>
+            </w:drawing>
+          </mc:Choice>
+          <mc:Fallback>
+            <w:pict>
+              <v:oval w14:anchorId="2420BB71" id="Oval 226" o:spid="_x0000_s1026" style="position:absolute;margin-left:141.85pt;margin-top:63.05pt;width:29.55pt;height:26.3pt;z-index:251792384;visibility:visible;mso-wrap-style:square;mso-width-percent:0;mso-height-percent:0;mso-wrap-distance-left:9pt;mso-wrap-distance-top:0;mso-wrap-distance-right:9pt;mso-wrap-distance-bottom:0;mso-position-horizontal:absolute;mso-position-horizontal-relative:margin;mso-position-vertical:absolute;mso-position-vertical-relative:text;mso-width-percent:0;mso-height-percent:0;mso-width-relative:margin;mso-height-relative:margin;v-text-anchor:middle" o:gfxdata="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" filled="f" strokecolor="#ffc000" strokeweight="1pt">
+                <v:stroke joinstyle="miter"/>
+                <w10:wrap anchorx="margin"/>
+              </v:oval>
+            </w:pict>
+          </mc:Fallback>
+        </mc:AlternateContent>
+      </w:r>
+      <w:r>
+        <w:rPr>
+          <w:rFonts w:ascii="David" w:eastAsiaTheme="minorEastAsia" w:hAnsi="David" w:cs="David" w:hint="cs"/>
+          <w:noProof/>
+          <w:sz w:val="24"/>
+          <w:szCs w:val="24"/>
+          <w:lang w:val="en-IL"/>
+        </w:rPr>
+        <w:drawing>
+          <wp:anchor distT="0" distB="0" distL="114300" distR="114300" simplePos="0" relativeHeight="251789312" behindDoc="0" locked="0" layoutInCell="1" allowOverlap="1" wp14:anchorId="6CCEC740" wp14:editId="352D047D">
+            <wp:simplePos x="0" y="0"/>
+            <wp:positionH relativeFrom="column">
+              <wp:posOffset>-838200</wp:posOffset>
+            </wp:positionH>
+            <wp:positionV relativeFrom="paragraph">
+              <wp:posOffset>260350</wp:posOffset>
+            </wp:positionV>
+            <wp:extent cx="7277100" cy="1000125"/>
+            <wp:effectExtent l="0" t="0" r="0" b="9525"/>
+            <wp:wrapTopAndBottom/>
+            <wp:docPr id="223" name="Picture 223"/>
+            <wp:cNvGraphicFramePr>
+              <a:graphicFrameLocks xmlns:a="http://schemas.openxmlformats.org/drawingml/2006/main" noChangeAspect="1"/>
+            </wp:cNvGraphicFramePr>
+            <a:graphic xmlns:a="http://schemas.openxmlformats.org/drawingml/2006/main">
+              <a:graphicData uri="http://schemas.openxmlformats.org/drawingml/2006/picture">
+                <pic:pic xmlns:pic="http://schemas.openxmlformats.org/drawingml/2006/picture">
+                  <pic:nvPicPr>
+                    <pic:cNvPr id="0" name="Picture 10"/>
+                    <pic:cNvPicPr>
+                      <a:picLocks noChangeAspect="1" noChangeArrowheads="1"/>
+                    </pic:cNvPicPr>
+                  </pic:nvPicPr>
+                  <pic:blipFill>
+                    <a:blip r:embed="rId15">
+                      <a:extLst>
+                        <a:ext uri="{28A0092B-C50C-407E-A947-70E740481C1C}">
+                          <a14:useLocalDpi xmlns:a14="http://schemas.microsoft.com/office/drawing/2010/main" val="0"/>
+                        </a:ext>
+                      </a:extLst>
+                    </a:blip>
+                    <a:srcRect/>
+                    <a:stretch>
+                      <a:fillRect/>
+                    </a:stretch>
+                  </pic:blipFill>
+                  <pic:spPr bwMode="auto">
+                    <a:xfrm>
+                      <a:off x="0" y="0"/>
+                      <a:ext cx="7277100" cy="1000125"/>
+                    </a:xfrm>
+                    <a:prstGeom prst="rect">
+                      <a:avLst/>
+                    </a:prstGeom>
+                    <a:noFill/>
+                    <a:ln>
+                      <a:noFill/>
+                    </a:ln>
+                  </pic:spPr>
+                </pic:pic>
+              </a:graphicData>
+            </a:graphic>
+            <wp14:sizeRelH relativeFrom="margin">
+              <wp14:pctWidth>0</wp14:pctWidth>
+            </wp14:sizeRelH>
+          </wp:anchor>
+        </w:drawing>
+      </w:r>
+      <w:r>
+        <w:rPr>
+          <w:rFonts w:ascii="David" w:eastAsiaTheme="minorEastAsia" w:hAnsi="David" w:cs="David" w:hint="cs"/>
+          <w:sz w:val="24"/>
+          <w:szCs w:val="24"/>
+          <w:rtl/>
+          <w:lang w:val="en-IL"/>
+        </w:rPr>
+        <w:t xml:space="preserve">זאת הבדיקה </w:t>
+      </w:r>
+      <w:r>
+        <w:rPr>
+          <w:rFonts w:ascii="David" w:eastAsiaTheme="minorEastAsia" w:hAnsi="David" w:cs="David" w:hint="cs"/>
+          <w:sz w:val="24"/>
+          <w:szCs w:val="24"/>
+          <w:rtl/>
+          <w:lang w:val="en-IL"/>
+        </w:rPr>
+        <w:t>ה</w:t>
+      </w:r>
+      <w:r>
+        <w:rPr>
+          <w:rFonts w:ascii="David" w:eastAsiaTheme="minorEastAsia" w:hAnsi="David" w:cs="David" w:hint="cs"/>
+          <w:sz w:val="24"/>
+          <w:szCs w:val="24"/>
+          <w:rtl/>
+          <w:lang w:val="en-IL"/>
+        </w:rPr>
+        <w:t>ראשית של כל הרכיבים במעגל.</w:t>
+      </w:r>
+    </w:p>
+    <w:p>
+      <w:pPr>
+        <w:bidi/>
+        <w:rPr>
+          <w:rFonts w:ascii="David" w:eastAsiaTheme="minorEastAsia" w:hAnsi="David" w:cs="David"/>
+          <w:sz w:val="32"/>
+          <w:szCs w:val="32"/>
+        </w:rPr>
+      </w:pPr>
+      <w:r>
+        <w:rPr>
+          <w:rFonts w:ascii="David" w:eastAsiaTheme="minorEastAsia" w:hAnsi="David" w:cs="David"/>
+          <w:sz w:val="32"/>
+          <w:szCs w:val="32"/>
+          <w:rtl/>
+        </w:rPr>
+        <mc:AlternateContent>
+          <mc:Choice Requires="wps">
+            <w:drawing>
+              <wp:anchor distT="0" distB="0" distL="114300" distR="114300" simplePos="0" relativeHeight="251791360" behindDoc="0" locked="0" layoutInCell="1" allowOverlap="1" wp14:anchorId="75987D20" wp14:editId="43B6472F">
+                <wp:simplePos x="0" y="0"/>
+                <wp:positionH relativeFrom="column">
+                  <wp:posOffset>2708891</wp:posOffset>
+                </wp:positionH>
+                <wp:positionV relativeFrom="paragraph">
+                  <wp:posOffset>1369808</wp:posOffset>
+                </wp:positionV>
+                <wp:extent cx="1574800" cy="682388"/>
+                <wp:effectExtent l="0" t="0" r="25400" b="22860"/>
+                <wp:wrapNone/>
+                <wp:docPr id="225" name="Rectangle: Rounded Corners 225"/>
+                <wp:cNvGraphicFramePr/>
+                <a:graphic xmlns:a="http://schemas.openxmlformats.org/drawingml/2006/main">
+                  <a:graphicData uri="http://schemas.microsoft.com/office/word/2010/wordprocessingShape">
+                    <wps:wsp>
+                      <wps:cNvSpPr/>
+                      <wps:spPr>
+                        <a:xfrm>
+                          <a:off x="0" y="0"/>
+                          <a:ext cx="1574800" cy="682388"/>
+                        </a:xfrm>
+                        <a:prstGeom prst="roundRect">
+                          <a:avLst>
+                            <a:gd name="adj" fmla="val 19775"/>
+                          </a:avLst>
+                        </a:prstGeom>
+                        <a:solidFill>
+                          <a:schemeClr val="bg1">
+                            <a:lumMod val="85000"/>
+                          </a:schemeClr>
+                        </a:solidFill>
+                      </wps:spPr>
+                      <wps:style>
+                        <a:lnRef idx="2">
+                          <a:schemeClr val="accent3">
+                            <a:shade val="50000"/>
+                          </a:schemeClr>
+                        </a:lnRef>
+                        <a:fillRef idx="1">
+                          <a:schemeClr val="accent3"/>
+                        </a:fillRef>
+                        <a:effectRef idx="0">
+                          <a:schemeClr val="accent3"/>
+                        </a:effectRef>
+                        <a:fontRef idx="minor">
+                          <a:schemeClr val="lt1"/>
+                        </a:fontRef>
+                      </wps:style>
+                      <wps:txbx>
+                        <w:txbxContent>
+                          <w:p>
+                            <w:pPr>
+                              <w:bidi/>
+                              <w:rPr>
+                                <w:rFonts w:hint="cs"/>
+                                <w:color w:val="000000" w:themeColor="text1"/>
+                                <w:sz w:val="16"/>
+                                <w:szCs w:val="16"/>
+                                <w:rtl/>
+                                <w:lang w:val="en-IL"/>
+                                <w14:shadow w14:blurRad="38100" w14:dist="19050" w14:dir="2700000" w14:sx="100000" w14:sy="100000" w14:kx="0" w14:ky="0" w14:algn="tl">
+                                  <w14:schemeClr w14:val="dk1">
+                                    <w14:alpha w14:val="60000"/>
+                                  </w14:schemeClr>
+                                </w14:shadow>
+                                <w14:textOutline w14:w="0" w14:cap="flat" w14:cmpd="sng" w14:algn="ctr">
+                                  <w14:noFill/>
+                                  <w14:prstDash w14:val="solid"/>
+                                  <w14:round/>
+                                </w14:textOutline>
+                              </w:rPr>
+                            </w:pPr>
+                            <w:r>
+                              <w:rPr>
+                                <w:rFonts w:hint="cs"/>
+                                <w:color w:val="000000" w:themeColor="text1"/>
+                                <w:sz w:val="16"/>
+                                <w:szCs w:val="16"/>
+                                <w:rtl/>
+                                <w:lang w:val="en-IL"/>
+                                <w14:shadow w14:blurRad="38100" w14:dist="19050" w14:dir="2700000" w14:sx="100000" w14:sy="100000" w14:kx="0" w14:ky="0" w14:algn="tl">
+                                  <w14:schemeClr w14:val="dk1">
+                                    <w14:alpha w14:val="60000"/>
+                                  </w14:schemeClr>
+                                </w14:shadow>
+                                <w14:textOutline w14:w="0" w14:cap="flat" w14:cmpd="sng" w14:algn="ctr">
+                                  <w14:noFill/>
+                                  <w14:prstDash w14:val="solid"/>
+                                  <w14:round/>
+                                </w14:textOutline>
+                              </w:rPr>
+                              <w:t>ניתן לראות שהתשובה מגיעה בדיליי של מחזור ויורדת בדיליי של מחזור</w:t>
+                            </w:r>
+                          </w:p>
+                        </w:txbxContent>
+                      </wps:txbx>
+                      <wps:bodyPr rot="0" spcFirstLastPara="0" vertOverflow="overflow" horzOverflow="overflow" vert="horz" wrap="square" lIns="91440" tIns="45720" rIns="91440" bIns="45720" numCol="1" spcCol="0" rtlCol="0" fromWordArt="0" anchor="ctr" anchorCtr="0" forceAA="0" compatLnSpc="1">
+                        <a:prstTxWarp prst="textNoShape">
+                          <a:avLst/>
+                        </a:prstTxWarp>
+                        <a:noAutofit/>
+                      </wps:bodyPr>
+                    </wps:wsp>
+                  </a:graphicData>
+                </a:graphic>
+                <wp14:sizeRelH relativeFrom="margin">
+                  <wp14:pctWidth>0</wp14:pctWidth>
+                </wp14:sizeRelH>
+                <wp14:sizeRelV relativeFrom="margin">
+                  <wp14:pctHeight>0</wp14:pctHeight>
+                </wp14:sizeRelV>
+              </wp:anchor>
+            </w:drawing>
+          </mc:Choice>
+          <mc:Fallback>
+            <w:pict>
+              <v:roundrect w14:anchorId="75987D20" id="Rectangle: Rounded Corners 225" o:spid="_x0000_s1046" style="position:absolute;left:0;text-align:left;margin-left:213.3pt;margin-top:107.85pt;width:124pt;height:53.75pt;z-index:251791360;visibility:visible;mso-wrap-style:square;mso-width-percent:0;mso-height-percent:0;mso-wrap-distance-left:9pt;mso-wrap-distance-top:0;mso-wrap-distance-right:9pt;mso-wrap-distance-bottom:0;mso-position-horizontal:absolute;mso-position-horizontal-relative:text;mso-position-vertical:absolute;mso-position-vertical-relative:text;mso-width-percent:0;mso-height-percent:0;mso-width-relative:margin;mso-height-relative:margin;v-text-anchor:middle" arcsize="12958f" o:gfxdata="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" fillcolor="#d8d8d8 [2732]" strokecolor="#525252 [1606]" strokeweight="1pt">
+                <v:stroke joinstyle="miter"/>
+                <v:textbox>
+                  <w:txbxContent>
+                    <w:p>
+                      <w:pPr>
+                        <w:bidi/>
+                        <w:rPr>
+                          <w:rFonts w:hint="cs"/>
+                          <w:color w:val="000000" w:themeColor="text1"/>
+                          <w:sz w:val="16"/>
+                          <w:szCs w:val="16"/>
+                          <w:rtl/>
+                          <w:lang w:val="en-IL"/>
+                          <w14:shadow w14:blurRad="38100" w14:dist="19050" w14:dir="2700000" w14:sx="100000" w14:sy="100000" w14:kx="0" w14:ky="0" w14:algn="tl">
+                            <w14:schemeClr w14:val="dk1">
+                              <w14:alpha w14:val="60000"/>
+                            </w14:schemeClr>
+                          </w14:shadow>
+                          <w14:textOutline w14:w="0" w14:cap="flat" w14:cmpd="sng" w14:algn="ctr">
+                            <w14:noFill/>
+                            <w14:prstDash w14:val="solid"/>
+                            <w14:round/>
+                          </w14:textOutline>
+                        </w:rPr>
+                      </w:pPr>
+                      <w:r>
+                        <w:rPr>
+                          <w:rFonts w:hint="cs"/>
+                          <w:color w:val="000000" w:themeColor="text1"/>
+                          <w:sz w:val="16"/>
+                          <w:szCs w:val="16"/>
+                          <w:rtl/>
+                          <w:lang w:val="en-IL"/>
+                          <w14:shadow w14:blurRad="38100" w14:dist="19050" w14:dir="2700000" w14:sx="100000" w14:sy="100000" w14:kx="0" w14:ky="0" w14:algn="tl">
+                            <w14:schemeClr w14:val="dk1">
+                              <w14:alpha w14:val="60000"/>
+                            </w14:schemeClr>
+                          </w14:shadow>
+                          <w14:textOutline w14:w="0" w14:cap="flat" w14:cmpd="sng" w14:algn="ctr">
+                            <w14:noFill/>
+                            <w14:prstDash w14:val="solid"/>
+                            <w14:round/>
+                          </w14:textOutline>
+                        </w:rPr>
+                        <w:t>ניתן לראות שהתשובה מגיעה בדיליי של מחזור ויורדת בדיליי של מחזור</w:t>
+                      </w:r>
+                    </w:p>
+                  </w:txbxContent>
+                </v:textbox>
+              </v:roundrect>
+            </w:pict>
+          </mc:Fallback>
+        </mc:AlternateContent>
+      </w:r>
+      <w:r>
+        <w:rPr>
+          <w:rFonts w:ascii="David" w:eastAsiaTheme="minorEastAsia" w:hAnsi="David" w:cs="David"/>
+          <w:sz w:val="32"/>
+          <w:szCs w:val="32"/>
+          <w:rtl/>
+        </w:rPr>
+        <mc:AlternateContent>
+          <mc:Choice Requires="wps">
+            <w:drawing>
+              <wp:anchor distT="0" distB="0" distL="114300" distR="114300" simplePos="0" relativeHeight="251795456" behindDoc="0" locked="0" layoutInCell="1" allowOverlap="1" wp14:anchorId="3F9560B7" wp14:editId="1F705975">
+                <wp:simplePos x="0" y="0"/>
+                <wp:positionH relativeFrom="column">
+                  <wp:posOffset>4352925</wp:posOffset>
+                </wp:positionH>
+                <wp:positionV relativeFrom="paragraph">
+                  <wp:posOffset>2816159</wp:posOffset>
+                </wp:positionV>
+                <wp:extent cx="1724925" cy="696036"/>
+                <wp:effectExtent l="0" t="0" r="27940" b="27940"/>
+                <wp:wrapNone/>
+                <wp:docPr id="228" name="Rectangle: Rounded Corners 228"/>
+                <wp:cNvGraphicFramePr/>
+                <a:graphic xmlns:a="http://schemas.openxmlformats.org/drawingml/2006/main">
+                  <a:graphicData uri="http://schemas.microsoft.com/office/word/2010/wordprocessingShape">
+                    <wps:wsp>
+                      <wps:cNvSpPr/>
+                      <wps:spPr>
+                        <a:xfrm>
+                          <a:off x="0" y="0"/>
+                          <a:ext cx="1724925" cy="696036"/>
+                        </a:xfrm>
+                        <a:prstGeom prst="roundRect">
+                          <a:avLst>
+                            <a:gd name="adj" fmla="val 19775"/>
+                          </a:avLst>
+                        </a:prstGeom>
+                        <a:solidFill>
+                          <a:schemeClr val="bg1">
+                            <a:lumMod val="85000"/>
+                          </a:schemeClr>
+                        </a:solidFill>
+                      </wps:spPr>
+                      <wps:style>
+                        <a:lnRef idx="2">
+                          <a:schemeClr val="accent3">
+                            <a:shade val="50000"/>
+                          </a:schemeClr>
+                        </a:lnRef>
+                        <a:fillRef idx="1">
+                          <a:schemeClr val="accent3"/>
+                        </a:fillRef>
+                        <a:effectRef idx="0">
+                          <a:schemeClr val="accent3"/>
+                        </a:effectRef>
+                        <a:fontRef idx="minor">
+                          <a:schemeClr val="lt1"/>
+                        </a:fontRef>
+                      </wps:style>
+                      <wps:txbx>
+                        <w:txbxContent>
+                          <w:p>
+                            <w:pPr>
+                              <w:bidi/>
+                              <w:rPr>
+                                <w:rFonts w:hint="cs"/>
+                                <w:color w:val="000000" w:themeColor="text1"/>
+                                <w:sz w:val="16"/>
+                                <w:szCs w:val="16"/>
+                                <w:rtl/>
+                                <w:lang w:val="en-IL"/>
+                                <w14:shadow w14:blurRad="38100" w14:dist="19050" w14:dir="2700000" w14:sx="100000" w14:sy="100000" w14:kx="0" w14:ky="0" w14:algn="tl">
+                                  <w14:schemeClr w14:val="dk1">
+                                    <w14:alpha w14:val="60000"/>
+                                  </w14:schemeClr>
+                                </w14:shadow>
+                                <w14:textOutline w14:w="0" w14:cap="flat" w14:cmpd="sng" w14:algn="ctr">
+                                  <w14:noFill/>
+                                  <w14:prstDash w14:val="solid"/>
+                                  <w14:round/>
+                                </w14:textOutline>
+                              </w:rPr>
+                            </w:pPr>
+                            <w:r>
+                              <w:rPr>
+                                <w:rFonts w:hint="cs"/>
+                                <w:color w:val="000000" w:themeColor="text1"/>
+                                <w:sz w:val="16"/>
+                                <w:szCs w:val="16"/>
+                                <w:rtl/>
+                                <w:lang w:val="en-IL"/>
+                                <w14:shadow w14:blurRad="38100" w14:dist="19050" w14:dir="2700000" w14:sx="100000" w14:sy="100000" w14:kx="0" w14:ky="0" w14:algn="tl">
+                                  <w14:schemeClr w14:val="dk1">
+                                    <w14:alpha w14:val="60000"/>
+                                  </w14:schemeClr>
+                                </w14:shadow>
+                                <w14:textOutline w14:w="0" w14:cap="flat" w14:cmpd="sng" w14:algn="ctr">
+                                  <w14:noFill/>
+                                  <w14:prstDash w14:val="solid"/>
+                                  <w14:round/>
+                                </w14:textOutline>
+                              </w:rPr>
+                              <w:t>כאשר יש</w:t>
+                            </w:r>
+                            <w:r>
+                              <w:rPr>
+                                <w:rFonts w:hint="cs"/>
+                                <w:color w:val="000000" w:themeColor="text1"/>
+                                <w:sz w:val="16"/>
+                                <w:szCs w:val="16"/>
+                                <w:rtl/>
+                                <w:lang w:val="en-IL"/>
+                                <w14:shadow w14:blurRad="38100" w14:dist="19050" w14:dir="2700000" w14:sx="100000" w14:sy="100000" w14:kx="0" w14:ky="0" w14:algn="tl">
+                                  <w14:schemeClr w14:val="dk1">
+                                    <w14:alpha w14:val="60000"/>
+                                  </w14:schemeClr>
+                                </w14:shadow>
+                                <w14:textOutline w14:w="0" w14:cap="flat" w14:cmpd="sng" w14:algn="ctr">
+                                  <w14:noFill/>
+                                  <w14:prstDash w14:val="solid"/>
+                                  <w14:round/>
+                                </w14:textOutline>
+                              </w:rPr>
+                              <w:t>נם</w:t>
+                            </w:r>
+                            <w:r>
+                              <w:rPr>
+                                <w:rFonts w:hint="cs"/>
+                                <w:color w:val="000000" w:themeColor="text1"/>
+                                <w:sz w:val="16"/>
+                                <w:szCs w:val="16"/>
+                                <w:rtl/>
+                                <w:lang w:val="en-IL"/>
+                                <w14:shadow w14:blurRad="38100" w14:dist="19050" w14:dir="2700000" w14:sx="100000" w14:sy="100000" w14:kx="0" w14:ky="0" w14:algn="tl">
+                                  <w14:schemeClr w14:val="dk1">
+                                    <w14:alpha w14:val="60000"/>
+                                  </w14:schemeClr>
+                                </w14:shadow>
+                                <w14:textOutline w14:w="0" w14:cap="flat" w14:cmpd="sng" w14:algn="ctr">
+                                  <w14:noFill/>
+                                  <w14:prstDash w14:val="solid"/>
+                                  <w14:round/>
+                                </w14:textOutline>
+                              </w:rPr>
+                              <w:t xml:space="preserve"> 8 מספרים עולים ברצף לפי ה</w:t>
+                            </w:r>
+                            <w:r>
+                              <w:rPr>
+                                <w:rFonts w:hint="cs"/>
+                                <w:color w:val="000000" w:themeColor="text1"/>
+                                <w:sz w:val="16"/>
+                                <w:szCs w:val="16"/>
+                                <w:lang w:val="en-IL"/>
+                                <w14:shadow w14:blurRad="38100" w14:dist="19050" w14:dir="2700000" w14:sx="100000" w14:sy="100000" w14:kx="0" w14:ky="0" w14:algn="tl">
+                                  <w14:schemeClr w14:val="dk1">
+                                    <w14:alpha w14:val="60000"/>
+                                  </w14:schemeClr>
+                                </w14:shadow>
+                                <w14:textOutline w14:w="0" w14:cap="flat" w14:cmpd="sng" w14:algn="ctr">
+                                  <w14:noFill/>
+                                  <w14:prstDash w14:val="solid"/>
+                                  <w14:round/>
+                                </w14:textOutline>
+                              </w:rPr>
+                              <w:t>COND</w:t>
+                            </w:r>
+                            <w:r>
+                              <w:rPr>
+                                <w:rFonts w:hint="cs"/>
+                                <w:color w:val="000000" w:themeColor="text1"/>
+                                <w:sz w:val="16"/>
+                                <w:szCs w:val="16"/>
+                                <w:rtl/>
+                                <w:lang w:val="en-IL"/>
+                                <w14:shadow w14:blurRad="38100" w14:dist="19050" w14:dir="2700000" w14:sx="100000" w14:sy="100000" w14:kx="0" w14:ky="0" w14:algn="tl">
+                                  <w14:schemeClr w14:val="dk1">
+                                    <w14:alpha w14:val="60000"/>
+                                  </w14:schemeClr>
+                                </w14:shadow>
+                                <w14:textOutline w14:w="0" w14:cap="flat" w14:cmpd="sng" w14:algn="ctr">
+                                  <w14:noFill/>
+                                  <w14:prstDash w14:val="solid"/>
+                                  <w14:round/>
+                                </w14:textOutline>
+                              </w:rPr>
+                              <w:t xml:space="preserve"> </w:t>
+                            </w:r>
+                            <w:r>
+                              <w:rPr>
+                                <w:rFonts w:hint="cs"/>
+                                <w:color w:val="000000" w:themeColor="text1"/>
+                                <w:sz w:val="16"/>
+                                <w:szCs w:val="16"/>
+                                <w:rtl/>
+                                <w:lang w:val="en-IL"/>
+                                <w14:shadow w14:blurRad="38100" w14:dist="19050" w14:dir="2700000" w14:sx="100000" w14:sy="100000" w14:kx="0" w14:ky="0" w14:algn="tl">
+                                  <w14:schemeClr w14:val="dk1">
+                                    <w14:alpha w14:val="60000"/>
+                                  </w14:schemeClr>
+                                </w14:shadow>
+                                <w14:textOutline w14:w="0" w14:cap="flat" w14:cmpd="sng" w14:algn="ctr">
+                                  <w14:noFill/>
+                                  <w14:prstDash w14:val="solid"/>
+                                  <w14:round/>
+                                </w14:textOutline>
+                              </w:rPr>
+                              <w:t>המתאים, ה</w:t>
+                            </w:r>
+                            <w:r>
+                              <w:rPr>
+                                <w:rFonts w:hint="cs"/>
+                                <w:color w:val="000000" w:themeColor="text1"/>
+                                <w:sz w:val="16"/>
+                                <w:szCs w:val="16"/>
+                                <w:lang w:val="en-IL"/>
+                                <w14:shadow w14:blurRad="38100" w14:dist="19050" w14:dir="2700000" w14:sx="100000" w14:sy="100000" w14:kx="0" w14:ky="0" w14:algn="tl">
+                                  <w14:schemeClr w14:val="dk1">
+                                    <w14:alpha w14:val="60000"/>
+                                  </w14:schemeClr>
+                                </w14:shadow>
+                                <w14:textOutline w14:w="0" w14:cap="flat" w14:cmpd="sng" w14:algn="ctr">
+                                  <w14:noFill/>
+                                  <w14:prstDash w14:val="solid"/>
+                                  <w14:round/>
+                                </w14:textOutline>
+                              </w:rPr>
+                              <w:t>DETECTOR</w:t>
+                            </w:r>
+                            <w:r>
+                              <w:rPr>
+                                <w:rFonts w:hint="cs"/>
+                                <w:color w:val="000000" w:themeColor="text1"/>
+                                <w:sz w:val="16"/>
+                                <w:szCs w:val="16"/>
+                                <w:rtl/>
+                                <w:lang w:val="en-IL"/>
+                                <w14:shadow w14:blurRad="38100" w14:dist="19050" w14:dir="2700000" w14:sx="100000" w14:sy="100000" w14:kx="0" w14:ky="0" w14:algn="tl">
+                                  <w14:schemeClr w14:val="dk1">
+                                    <w14:alpha w14:val="60000"/>
+                                  </w14:schemeClr>
+                                </w14:shadow>
+                                <w14:textOutline w14:w="0" w14:cap="flat" w14:cmpd="sng" w14:algn="ctr">
+                                  <w14:noFill/>
+                                  <w14:prstDash w14:val="solid"/>
+                                  <w14:round/>
+                                </w14:textOutline>
+                              </w:rPr>
+                              <w:t xml:space="preserve"> עולה ל1 ונשאר שם עד שהכלל מופר</w:t>
+                            </w:r>
+                          </w:p>
+                          <w:p/>
+                        </w:txbxContent>
+                      </wps:txbx>
+                      <wps:bodyPr rot="0" spcFirstLastPara="0" vertOverflow="overflow" horzOverflow="overflow" vert="horz" wrap="square" lIns="91440" tIns="45720" rIns="91440" bIns="45720" numCol="1" spcCol="0" rtlCol="0" fromWordArt="0" anchor="ctr" anchorCtr="0" forceAA="0" compatLnSpc="1">
+                        <a:prstTxWarp prst="textNoShape">
+                          <a:avLst/>
+                        </a:prstTxWarp>
+                        <a:noAutofit/>
+                      </wps:bodyPr>
+                    </wps:wsp>
+                  </a:graphicData>
+                </a:graphic>
+                <wp14:sizeRelH relativeFrom="margin">
+                  <wp14:pctWidth>0</wp14:pctWidth>
+                </wp14:sizeRelH>
+                <wp14:sizeRelV relativeFrom="margin">
+                  <wp14:pctHeight>0</wp14:pctHeight>
+                </wp14:sizeRelV>
+              </wp:anchor>
+            </w:drawing>
+          </mc:Choice>
+          <mc:Fallback>
+            <w:pict>
+              <v:roundrect w14:anchorId="3F9560B7" id="Rectangle: Rounded Corners 228" o:spid="_x0000_s1047" style="position:absolute;left:0;text-align:left;margin-left:342.75pt;margin-top:221.75pt;width:135.8pt;height:54.8pt;z-index:251795456;visibility:visible;mso-wrap-style:square;mso-width-percent:0;mso-height-percent:0;mso-wrap-distance-left:9pt;mso-wrap-distance-top:0;mso-wrap-distance-right:9pt;mso-wrap-distance-bottom:0;mso-position-horizontal:absolute;mso-position-horizontal-relative:text;mso-position-vertical:absolute;mso-position-vertical-relative:text;mso-width-percent:0;mso-height-percent:0;mso-width-relative:margin;mso-height-relative:margin;v-text-anchor:middle" arcsize="12958f" o:gfxdata="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" fillcolor="#d8d8d8 [2732]" strokecolor="#525252 [1606]" strokeweight="1pt">
+                <v:stroke joinstyle="miter"/>
+                <v:textbox>
+                  <w:txbxContent>
+                    <w:p>
+                      <w:pPr>
+                        <w:bidi/>
+                        <w:rPr>
+                          <w:rFonts w:hint="cs"/>
+                          <w:color w:val="000000" w:themeColor="text1"/>
+                          <w:sz w:val="16"/>
+                          <w:szCs w:val="16"/>
+                          <w:rtl/>
+                          <w:lang w:val="en-IL"/>
+                          <w14:shadow w14:blurRad="38100" w14:dist="19050" w14:dir="2700000" w14:sx="100000" w14:sy="100000" w14:kx="0" w14:ky="0" w14:algn="tl">
+                            <w14:schemeClr w14:val="dk1">
+                              <w14:alpha w14:val="60000"/>
+                            </w14:schemeClr>
+                          </w14:shadow>
+                          <w14:textOutline w14:w="0" w14:cap="flat" w14:cmpd="sng" w14:algn="ctr">
+                            <w14:noFill/>
+                            <w14:prstDash w14:val="solid"/>
+                            <w14:round/>
+                          </w14:textOutline>
+                        </w:rPr>
+                      </w:pPr>
+                      <w:r>
+                        <w:rPr>
+                          <w:rFonts w:hint="cs"/>
+                          <w:color w:val="000000" w:themeColor="text1"/>
+                          <w:sz w:val="16"/>
+                          <w:szCs w:val="16"/>
+                          <w:rtl/>
+                          <w:lang w:val="en-IL"/>
+                          <w14:shadow w14:blurRad="38100" w14:dist="19050" w14:dir="2700000" w14:sx="100000" w14:sy="100000" w14:kx="0" w14:ky="0" w14:algn="tl">
+                            <w14:schemeClr w14:val="dk1">
+                              <w14:alpha w14:val="60000"/>
+                            </w14:schemeClr>
+                          </w14:shadow>
+                          <w14:textOutline w14:w="0" w14:cap="flat" w14:cmpd="sng" w14:algn="ctr">
+                            <w14:noFill/>
+                            <w14:prstDash w14:val="solid"/>
+                            <w14:round/>
+                          </w14:textOutline>
+                        </w:rPr>
+                        <w:t>כאשר יש</w:t>
+                      </w:r>
+                      <w:r>
+                        <w:rPr>
+                          <w:rFonts w:hint="cs"/>
+                          <w:color w:val="000000" w:themeColor="text1"/>
+                          <w:sz w:val="16"/>
+                          <w:szCs w:val="16"/>
+                          <w:rtl/>
+                          <w:lang w:val="en-IL"/>
+                          <w14:shadow w14:blurRad="38100" w14:dist="19050" w14:dir="2700000" w14:sx="100000" w14:sy="100000" w14:kx="0" w14:ky="0" w14:algn="tl">
+                            <w14:schemeClr w14:val="dk1">
+                              <w14:alpha w14:val="60000"/>
+                            </w14:schemeClr>
+                          </w14:shadow>
+                          <w14:textOutline w14:w="0" w14:cap="flat" w14:cmpd="sng" w14:algn="ctr">
+                            <w14:noFill/>
+                            <w14:prstDash w14:val="solid"/>
+                            <w14:round/>
+                          </w14:textOutline>
+                        </w:rPr>
+                        <w:t>נם</w:t>
+                      </w:r>
+                      <w:r>
+                        <w:rPr>
+                          <w:rFonts w:hint="cs"/>
+                          <w:color w:val="000000" w:themeColor="text1"/>
+                          <w:sz w:val="16"/>
+                          <w:szCs w:val="16"/>
+                          <w:rtl/>
+                          <w:lang w:val="en-IL"/>
+                          <w14:shadow w14:blurRad="38100" w14:dist="19050" w14:dir="2700000" w14:sx="100000" w14:sy="100000" w14:kx="0" w14:ky="0" w14:algn="tl">
+                            <w14:schemeClr w14:val="dk1">
+                              <w14:alpha w14:val="60000"/>
+                            </w14:schemeClr>
+                          </w14:shadow>
+                          <w14:textOutline w14:w="0" w14:cap="flat" w14:cmpd="sng" w14:algn="ctr">
+                            <w14:noFill/>
+                            <w14:prstDash w14:val="solid"/>
+                            <w14:round/>
+                          </w14:textOutline>
+                        </w:rPr>
+                        <w:t xml:space="preserve"> 8 מספרים עולים ברצף לפי ה</w:t>
+                      </w:r>
+                      <w:r>
+                        <w:rPr>
+                          <w:rFonts w:hint="cs"/>
+                          <w:color w:val="000000" w:themeColor="text1"/>
+                          <w:sz w:val="16"/>
+                          <w:szCs w:val="16"/>
+                          <w:lang w:val="en-IL"/>
+                          <w14:shadow w14:blurRad="38100" w14:dist="19050" w14:dir="2700000" w14:sx="100000" w14:sy="100000" w14:kx="0" w14:ky="0" w14:algn="tl">
+                            <w14:schemeClr w14:val="dk1">
+                              <w14:alpha w14:val="60000"/>
+                            </w14:schemeClr>
+                          </w14:shadow>
+                          <w14:textOutline w14:w="0" w14:cap="flat" w14:cmpd="sng" w14:algn="ctr">
+                            <w14:noFill/>
+                            <w14:prstDash w14:val="solid"/>
+                            <w14:round/>
+                          </w14:textOutline>
+                        </w:rPr>
+                        <w:t>COND</w:t>
+                      </w:r>
+                      <w:r>
+                        <w:rPr>
+                          <w:rFonts w:hint="cs"/>
+                          <w:color w:val="000000" w:themeColor="text1"/>
+                          <w:sz w:val="16"/>
+                          <w:szCs w:val="16"/>
+                          <w:rtl/>
+                          <w:lang w:val="en-IL"/>
+                          <w14:shadow w14:blurRad="38100" w14:dist="19050" w14:dir="2700000" w14:sx="100000" w14:sy="100000" w14:kx="0" w14:ky="0" w14:algn="tl">
+                            <w14:schemeClr w14:val="dk1">
+                              <w14:alpha w14:val="60000"/>
+                            </w14:schemeClr>
+                          </w14:shadow>
+                          <w14:textOutline w14:w="0" w14:cap="flat" w14:cmpd="sng" w14:algn="ctr">
+                            <w14:noFill/>
+                            <w14:prstDash w14:val="solid"/>
+                            <w14:round/>
+                          </w14:textOutline>
+                        </w:rPr>
+                        <w:t xml:space="preserve"> </w:t>
+                      </w:r>
+                      <w:r>
+                        <w:rPr>
+                          <w:rFonts w:hint="cs"/>
+                          <w:color w:val="000000" w:themeColor="text1"/>
+                          <w:sz w:val="16"/>
+                          <w:szCs w:val="16"/>
+                          <w:rtl/>
+                          <w:lang w:val="en-IL"/>
+                          <w14:shadow w14:blurRad="38100" w14:dist="19050" w14:dir="2700000" w14:sx="100000" w14:sy="100000" w14:kx="0" w14:ky="0" w14:algn="tl">
+                            <w14:schemeClr w14:val="dk1">
+                              <w14:alpha w14:val="60000"/>
+                            </w14:schemeClr>
+                          </w14:shadow>
+                          <w14:textOutline w14:w="0" w14:cap="flat" w14:cmpd="sng" w14:algn="ctr">
+                            <w14:noFill/>
+                            <w14:prstDash w14:val="solid"/>
+                            <w14:round/>
+                          </w14:textOutline>
+                        </w:rPr>
+                        <w:t>המתאים, ה</w:t>
+                      </w:r>
+                      <w:r>
+                        <w:rPr>
+                          <w:rFonts w:hint="cs"/>
+                          <w:color w:val="000000" w:themeColor="text1"/>
+                          <w:sz w:val="16"/>
+                          <w:szCs w:val="16"/>
+                          <w:lang w:val="en-IL"/>
+                          <w14:shadow w14:blurRad="38100" w14:dist="19050" w14:dir="2700000" w14:sx="100000" w14:sy="100000" w14:kx="0" w14:ky="0" w14:algn="tl">
+                            <w14:schemeClr w14:val="dk1">
+                              <w14:alpha w14:val="60000"/>
+                            </w14:schemeClr>
+                          </w14:shadow>
+                          <w14:textOutline w14:w="0" w14:cap="flat" w14:cmpd="sng" w14:algn="ctr">
+                            <w14:noFill/>
+                            <w14:prstDash w14:val="solid"/>
+                            <w14:round/>
+                          </w14:textOutline>
+                        </w:rPr>
+                        <w:t>DETECTOR</w:t>
+                      </w:r>
+                      <w:r>
+                        <w:rPr>
+                          <w:rFonts w:hint="cs"/>
+                          <w:color w:val="000000" w:themeColor="text1"/>
+                          <w:sz w:val="16"/>
+                          <w:szCs w:val="16"/>
+                          <w:rtl/>
+                          <w:lang w:val="en-IL"/>
+                          <w14:shadow w14:blurRad="38100" w14:dist="19050" w14:dir="2700000" w14:sx="100000" w14:sy="100000" w14:kx="0" w14:ky="0" w14:algn="tl">
+                            <w14:schemeClr w14:val="dk1">
+                              <w14:alpha w14:val="60000"/>
+                            </w14:schemeClr>
+                          </w14:shadow>
+                          <w14:textOutline w14:w="0" w14:cap="flat" w14:cmpd="sng" w14:algn="ctr">
+                            <w14:noFill/>
+                            <w14:prstDash w14:val="solid"/>
+                            <w14:round/>
+                          </w14:textOutline>
+                        </w:rPr>
+                        <w:t xml:space="preserve"> עולה ל1 ונשאר שם עד שהכלל מופר</w:t>
+                      </w:r>
+                    </w:p>
+                    <w:p/>
+                  </w:txbxContent>
+                </v:textbox>
+              </v:roundrect>
+            </w:pict>
+          </mc:Fallback>
+        </mc:AlternateContent>
+      </w:r>
+      <w:r>
+        <w:rPr>
+          <w:rFonts w:ascii="David" w:eastAsiaTheme="minorEastAsia" w:hAnsi="David" w:cs="David" w:hint="cs"/>
+          <w:noProof/>
+          <w:sz w:val="24"/>
+          <w:szCs w:val="24"/>
+          <w:lang w:val="en-IL"/>
+        </w:rPr>
+        <w:drawing>
+          <wp:anchor distT="0" distB="0" distL="114300" distR="114300" simplePos="0" relativeHeight="251788288" behindDoc="0" locked="0" layoutInCell="1" allowOverlap="1" wp14:anchorId="6599B397" wp14:editId="409F4D97">
+            <wp:simplePos x="0" y="0"/>
+            <wp:positionH relativeFrom="column">
+              <wp:posOffset>-552450</wp:posOffset>
+            </wp:positionH>
+            <wp:positionV relativeFrom="paragraph">
+              <wp:posOffset>1244600</wp:posOffset>
+            </wp:positionV>
+            <wp:extent cx="3105150" cy="7696200"/>
+            <wp:effectExtent l="0" t="0" r="0" b="0"/>
+            <wp:wrapNone/>
+            <wp:docPr id="224" name="Picture 224"/>
+            <wp:cNvGraphicFramePr>
+              <a:graphicFrameLocks xmlns:a="http://schemas.openxmlformats.org/drawingml/2006/main" noChangeAspect="1"/>
+            </wp:cNvGraphicFramePr>
+            <a:graphic xmlns:a="http://schemas.openxmlformats.org/drawingml/2006/main">
+              <a:graphicData uri="http://schemas.openxmlformats.org/drawingml/2006/picture">
+                <pic:pic xmlns:pic="http://schemas.openxmlformats.org/drawingml/2006/picture">
+                  <pic:nvPicPr>
+                    <pic:cNvPr id="0" name="Picture 11"/>
+                    <pic:cNvPicPr>
+                      <a:picLocks noChangeAspect="1" noChangeArrowheads="1"/>
+                    </pic:cNvPicPr>
+                  </pic:nvPicPr>
+                  <pic:blipFill>
+                    <a:blip r:embed="rId16">
+                      <a:extLst>
+                        <a:ext uri="{28A0092B-C50C-407E-A947-70E740481C1C}">
+                          <a14:useLocalDpi xmlns:a14="http://schemas.microsoft.com/office/drawing/2010/main" val="0"/>
+                        </a:ext>
+                      </a:extLst>
+                    </a:blip>
+                    <a:srcRect/>
+                    <a:stretch>
+                      <a:fillRect/>
+                    </a:stretch>
+                  </pic:blipFill>
+                  <pic:spPr bwMode="auto">
+                    <a:xfrm>
+                      <a:off x="0" y="0"/>
+                      <a:ext cx="3105150" cy="7696200"/>
+                    </a:xfrm>
+                    <a:prstGeom prst="rect">
+                      <a:avLst/>
+                    </a:prstGeom>
+                    <a:noFill/>
+                    <a:ln>
+                      <a:noFill/>
+                    </a:ln>
+                  </pic:spPr>
+                </pic:pic>
+              </a:graphicData>
+            </a:graphic>
+            <wp14:sizeRelH relativeFrom="margin">
+              <wp14:pctWidth>0</wp14:pctWidth>
+            </wp14:sizeRelH>
+            <wp14:sizeRelV relativeFrom="margin">
+              <wp14:pctHeight>0</wp14:pctHeight>
+            </wp14:sizeRelV>
+          </wp:anchor>
+        </w:drawing>
+      </w:r>
     </w:p>
     <w:sectPr>
       <w:pgSz w:w="11906" w:h="16838"/>
@@ -9775,7 +11260,7 @@
 </file>
 
 <file path=customXml/itemProps1.xml><?xml version="1.0" encoding="utf-8"?>
-<ds:datastoreItem xmlns:ds="http://schemas.openxmlformats.org/officeDocument/2006/customXml" ds:itemID="{607A1E34-CD65-4CA9-AE18-20882852631F}">
+<ds:datastoreItem xmlns:ds="http://schemas.openxmlformats.org/officeDocument/2006/customXml" ds:itemID="{76D03FE8-5E04-4A38-89F0-28A27633AB5D}">
   <ds:schemaRefs>
     <ds:schemaRef ds:uri="http://schemas.openxmlformats.org/officeDocument/2006/bibliography"/>
   </ds:schemaRefs>

</xml_diff>